<commit_message>
Updated pharmacy management design document
</commit_message>
<xml_diff>
--- a/Pharmacy_Management_System.docx
+++ b/Pharmacy_Management_System.docx
@@ -356,8 +356,18 @@
           <w:b/>
           <w:bCs/>
         </w:rPr>
-        <w:t>Anil Potru</w:t>
-      </w:r>
+        <w:t xml:space="preserve">Anil </w:t>
+      </w:r>
+      <w:proofErr w:type="spellStart"/>
+      <w:r>
+        <w:rPr>
+          <w:rFonts w:ascii="Arial Black" w:hAnsi="Arial Black"/>
+          <w:b/>
+          <w:bCs/>
+        </w:rPr>
+        <w:t>Potru</w:t>
+      </w:r>
+      <w:proofErr w:type="spellEnd"/>
       <w:r>
         <w:rPr>
           <w:rFonts w:ascii="Arial Black" w:hAnsi="Arial Black"/>
@@ -1951,8 +1961,34 @@
         <w:t xml:space="preserve"> </w:t>
       </w:r>
       <w:r>
-        <w:t xml:space="preserve"> id(ssn) , firstname, last name ,gender, age, address, email, phonenumber</w:t>
-      </w:r>
+        <w:t xml:space="preserve"> id(</w:t>
+      </w:r>
+      <w:proofErr w:type="spellStart"/>
+      <w:r>
+        <w:t>ssn</w:t>
+      </w:r>
+      <w:proofErr w:type="spellEnd"/>
+      <w:proofErr w:type="gramStart"/>
+      <w:r>
+        <w:t>) ,</w:t>
+      </w:r>
+      <w:proofErr w:type="gramEnd"/>
+      <w:r>
+        <w:t xml:space="preserve"> </w:t>
+      </w:r>
+      <w:proofErr w:type="spellStart"/>
+      <w:r>
+        <w:t>firstname</w:t>
+      </w:r>
+      <w:proofErr w:type="spellEnd"/>
+      <w:r>
+        <w:t xml:space="preserve">, last name ,gender, age, address, email, </w:t>
+      </w:r>
+      <w:proofErr w:type="spellStart"/>
+      <w:r>
+        <w:t>phonenumber</w:t>
+      </w:r>
+      <w:proofErr w:type="spellEnd"/>
     </w:p>
     <w:p>
       <w:r>
@@ -1963,37 +1999,93 @@
         <w:t>Doctor:</w:t>
       </w:r>
       <w:r>
-        <w:t xml:space="preserve"> id(ssn), firstname, last name, gender, doctortype, active</w:t>
-      </w:r>
-    </w:p>
-    <w:p>
-      <w:r>
-        <w:rPr>
-          <w:b/>
-          <w:bCs/>
-        </w:rPr>
-        <w:t>DoctorType :</w:t>
-      </w:r>
-      <w:r>
-        <w:t xml:space="preserve"> doctortype, description</w:t>
-      </w:r>
-    </w:p>
-    <w:p>
-      <w:r>
-        <w:rPr>
-          <w:b/>
-          <w:bCs/>
-        </w:rPr>
-        <w:t xml:space="preserve">MedicineStock </w:t>
+        <w:t xml:space="preserve"> id(</w:t>
+      </w:r>
+      <w:proofErr w:type="spellStart"/>
+      <w:r>
+        <w:t>ssn</w:t>
+      </w:r>
+      <w:proofErr w:type="spellEnd"/>
+      <w:r>
+        <w:t xml:space="preserve">), </w:t>
+      </w:r>
+      <w:proofErr w:type="spellStart"/>
+      <w:r>
+        <w:t>firstname</w:t>
+      </w:r>
+      <w:proofErr w:type="spellEnd"/>
+      <w:r>
+        <w:t xml:space="preserve">, last name, gender, </w:t>
+      </w:r>
+      <w:proofErr w:type="spellStart"/>
+      <w:r>
+        <w:t>doctortype</w:t>
+      </w:r>
+      <w:proofErr w:type="spellEnd"/>
+      <w:r>
+        <w:t>, active</w:t>
+      </w:r>
+    </w:p>
+    <w:p>
+      <w:proofErr w:type="spellStart"/>
+      <w:proofErr w:type="gramStart"/>
+      <w:r>
+        <w:rPr>
+          <w:b/>
+          <w:bCs/>
+        </w:rPr>
+        <w:t>DoctorType</w:t>
+      </w:r>
+      <w:proofErr w:type="spellEnd"/>
+      <w:r>
+        <w:rPr>
+          <w:b/>
+          <w:bCs/>
+        </w:rPr>
+        <w:t xml:space="preserve"> :</w:t>
+      </w:r>
+      <w:proofErr w:type="gramEnd"/>
+      <w:r>
+        <w:t xml:space="preserve"> </w:t>
+      </w:r>
+      <w:proofErr w:type="spellStart"/>
+      <w:r>
+        <w:t>doctortype</w:t>
+      </w:r>
+      <w:proofErr w:type="spellEnd"/>
+      <w:r>
+        <w:t>, description</w:t>
+      </w:r>
+    </w:p>
+    <w:p>
+      <w:proofErr w:type="spellStart"/>
+      <w:proofErr w:type="gramStart"/>
+      <w:r>
+        <w:rPr>
+          <w:b/>
+          <w:bCs/>
+        </w:rPr>
+        <w:t>MedicineStock</w:t>
+      </w:r>
+      <w:proofErr w:type="spellEnd"/>
+      <w:r>
+        <w:rPr>
+          <w:b/>
+          <w:bCs/>
+        </w:rPr>
+        <w:t xml:space="preserve"> </w:t>
       </w:r>
       <w:r>
         <w:t>:</w:t>
       </w:r>
+      <w:proofErr w:type="gramEnd"/>
       <w:r>
         <w:t xml:space="preserve"> id, medicine name, batch number, medicine manufacturer, medicine stock quantity, price, expiring date</w:t>
       </w:r>
     </w:p>
     <w:p>
+      <w:proofErr w:type="spellStart"/>
+      <w:proofErr w:type="gramStart"/>
       <w:r>
         <w:rPr>
           <w:b/>
@@ -2001,35 +2093,94 @@
         </w:rPr>
         <w:t>DoctorPrescription</w:t>
       </w:r>
+      <w:proofErr w:type="spellEnd"/>
       <w:r>
         <w:t xml:space="preserve"> </w:t>
       </w:r>
       <w:r>
         <w:t>:</w:t>
       </w:r>
-      <w:r>
-        <w:t xml:space="preserve"> prescription id, patientid, doctorid, precription date</w:t>
-      </w:r>
-    </w:p>
-    <w:p>
-      <w:r>
-        <w:rPr>
-          <w:b/>
-          <w:bCs/>
-        </w:rPr>
-        <w:t>precription_details :</w:t>
-      </w:r>
+      <w:proofErr w:type="gramEnd"/>
+      <w:r>
+        <w:t xml:space="preserve"> prescription id, </w:t>
+      </w:r>
+      <w:proofErr w:type="spellStart"/>
+      <w:r>
+        <w:t>patientid</w:t>
+      </w:r>
+      <w:proofErr w:type="spellEnd"/>
+      <w:r>
+        <w:t xml:space="preserve">, </w:t>
+      </w:r>
+      <w:proofErr w:type="spellStart"/>
+      <w:r>
+        <w:t>doctorid</w:t>
+      </w:r>
+      <w:proofErr w:type="spellEnd"/>
+      <w:r>
+        <w:t xml:space="preserve">, </w:t>
+      </w:r>
+      <w:proofErr w:type="spellStart"/>
+      <w:r>
+        <w:t>precription</w:t>
+      </w:r>
+      <w:proofErr w:type="spellEnd"/>
+      <w:r>
+        <w:t xml:space="preserve"> date</w:t>
+      </w:r>
+    </w:p>
+    <w:p>
+      <w:proofErr w:type="spellStart"/>
+      <w:r>
+        <w:rPr>
+          <w:b/>
+          <w:bCs/>
+        </w:rPr>
+        <w:t>precription_</w:t>
+      </w:r>
+      <w:proofErr w:type="gramStart"/>
+      <w:r>
+        <w:rPr>
+          <w:b/>
+          <w:bCs/>
+        </w:rPr>
+        <w:t>details</w:t>
+      </w:r>
+      <w:proofErr w:type="spellEnd"/>
+      <w:r>
+        <w:rPr>
+          <w:b/>
+          <w:bCs/>
+        </w:rPr>
+        <w:t xml:space="preserve"> :</w:t>
+      </w:r>
+      <w:proofErr w:type="gramEnd"/>
       <w:r>
         <w:t xml:space="preserve"> </w:t>
       </w:r>
       <w:r>
         <w:t xml:space="preserve">id, </w:t>
       </w:r>
-      <w:r>
-        <w:t>precriptionid, medicineid, quantity</w:t>
-      </w:r>
-    </w:p>
-    <w:p>
+      <w:proofErr w:type="spellStart"/>
+      <w:r>
+        <w:t>precriptionid</w:t>
+      </w:r>
+      <w:proofErr w:type="spellEnd"/>
+      <w:r>
+        <w:t xml:space="preserve">, </w:t>
+      </w:r>
+      <w:proofErr w:type="spellStart"/>
+      <w:r>
+        <w:t>medicineid</w:t>
+      </w:r>
+      <w:proofErr w:type="spellEnd"/>
+      <w:r>
+        <w:t>, quantity</w:t>
+      </w:r>
+    </w:p>
+    <w:p>
+      <w:proofErr w:type="spellStart"/>
+      <w:proofErr w:type="gramStart"/>
       <w:r>
         <w:rPr>
           <w:b/>
@@ -2037,17 +2188,41 @@
         </w:rPr>
         <w:t>Ordersummary</w:t>
       </w:r>
+      <w:proofErr w:type="spellEnd"/>
       <w:r>
         <w:t xml:space="preserve"> </w:t>
       </w:r>
       <w:r>
         <w:t>:</w:t>
       </w:r>
-      <w:r>
-        <w:t xml:space="preserve"> id, precriptionid, patientid, date, staffid</w:t>
-      </w:r>
-    </w:p>
-    <w:p>
+      <w:proofErr w:type="gramEnd"/>
+      <w:r>
+        <w:t xml:space="preserve"> id, </w:t>
+      </w:r>
+      <w:proofErr w:type="spellStart"/>
+      <w:r>
+        <w:t>precriptionid</w:t>
+      </w:r>
+      <w:proofErr w:type="spellEnd"/>
+      <w:r>
+        <w:t xml:space="preserve">, </w:t>
+      </w:r>
+      <w:proofErr w:type="spellStart"/>
+      <w:r>
+        <w:t>patientid</w:t>
+      </w:r>
+      <w:proofErr w:type="spellEnd"/>
+      <w:r>
+        <w:t xml:space="preserve">, date, </w:t>
+      </w:r>
+      <w:proofErr w:type="spellStart"/>
+      <w:r>
+        <w:t>staffid</w:t>
+      </w:r>
+      <w:proofErr w:type="spellEnd"/>
+    </w:p>
+    <w:p>
+      <w:proofErr w:type="spellStart"/>
       <w:r>
         <w:rPr>
           <w:b/>
@@ -2055,14 +2230,33 @@
         </w:rPr>
         <w:t>MedicalStaffEmployee</w:t>
       </w:r>
+      <w:proofErr w:type="spellEnd"/>
       <w:r>
         <w:t>:</w:t>
       </w:r>
       <w:r>
-        <w:t xml:space="preserve"> id, firstname, lastname, location, joining date, role</w:t>
-      </w:r>
-    </w:p>
-    <w:p>
+        <w:t xml:space="preserve"> id, </w:t>
+      </w:r>
+      <w:proofErr w:type="spellStart"/>
+      <w:r>
+        <w:t>firstname</w:t>
+      </w:r>
+      <w:proofErr w:type="spellEnd"/>
+      <w:r>
+        <w:t xml:space="preserve">, </w:t>
+      </w:r>
+      <w:proofErr w:type="spellStart"/>
+      <w:r>
+        <w:t>lastname</w:t>
+      </w:r>
+      <w:proofErr w:type="spellEnd"/>
+      <w:r>
+        <w:t>, location, joining date, role</w:t>
+      </w:r>
+    </w:p>
+    <w:p>
+      <w:proofErr w:type="spellStart"/>
+      <w:proofErr w:type="gramStart"/>
       <w:r>
         <w:rPr>
           <w:b/>
@@ -2084,21 +2278,60 @@
         </w:rPr>
         <w:t>ummary</w:t>
       </w:r>
+      <w:proofErr w:type="spellEnd"/>
       <w:r>
         <w:t xml:space="preserve"> </w:t>
       </w:r>
       <w:r>
-        <w:t xml:space="preserve">: </w:t>
-      </w:r>
-      <w:r>
-        <w:t xml:space="preserve">billid, orderid, total amount, </w:t>
+        <w:t>:</w:t>
+      </w:r>
+      <w:proofErr w:type="gramEnd"/>
+      <w:r>
+        <w:t xml:space="preserve"> </w:t>
+      </w:r>
+      <w:proofErr w:type="spellStart"/>
+      <w:r>
+        <w:t>billid</w:t>
+      </w:r>
+      <w:proofErr w:type="spellEnd"/>
+      <w:r>
+        <w:t xml:space="preserve">, </w:t>
+      </w:r>
+      <w:proofErr w:type="spellStart"/>
+      <w:r>
+        <w:t>orderid</w:t>
+      </w:r>
+      <w:proofErr w:type="spellEnd"/>
+      <w:r>
+        <w:t xml:space="preserve">, total amount, </w:t>
       </w:r>
       <w:r>
         <w:t xml:space="preserve">bill </w:t>
       </w:r>
       <w:r>
-        <w:t>date, patientid, paymenttype, totalpaid</w:t>
-      </w:r>
+        <w:t xml:space="preserve">date, </w:t>
+      </w:r>
+      <w:proofErr w:type="spellStart"/>
+      <w:r>
+        <w:t>patientid</w:t>
+      </w:r>
+      <w:proofErr w:type="spellEnd"/>
+      <w:r>
+        <w:t xml:space="preserve">, </w:t>
+      </w:r>
+      <w:proofErr w:type="spellStart"/>
+      <w:r>
+        <w:t>paymenttype</w:t>
+      </w:r>
+      <w:proofErr w:type="spellEnd"/>
+      <w:r>
+        <w:t xml:space="preserve">, </w:t>
+      </w:r>
+      <w:proofErr w:type="spellStart"/>
+      <w:r>
+        <w:t>totalpaid</w:t>
+      </w:r>
+      <w:proofErr w:type="spellEnd"/>
     </w:p>
     <w:p/>
     <w:p>
@@ -2114,13 +2347,31 @@
       </w:r>
     </w:p>
     <w:p>
-      <w:r>
+      <w:pPr>
+        <w:rPr>
+          <w:b/>
+          <w:bCs/>
+        </w:rPr>
+      </w:pPr>
+      <w:r>
+        <w:rPr>
+          <w:b/>
+          <w:bCs/>
+        </w:rPr>
         <w:t xml:space="preserve">Below is the sample data of the </w:t>
       </w:r>
       <w:r>
+        <w:rPr>
+          <w:b/>
+          <w:bCs/>
+        </w:rPr>
         <w:t>medicine stock</w:t>
       </w:r>
       <w:r>
+        <w:rPr>
+          <w:b/>
+          <w:bCs/>
+        </w:rPr>
         <w:t xml:space="preserve"> entity json</w:t>
       </w:r>
     </w:p>
@@ -2171,8 +2422,131 @@
     </w:p>
     <w:p/>
     <w:p>
-      <w:r>
-        <w:t>Below are the doctortypes , doctor_list , medicalStaff and patient information respectively</w:t>
+      <w:pPr>
+        <w:rPr>
+          <w:b/>
+          <w:bCs/>
+        </w:rPr>
+      </w:pPr>
+      <w:r>
+        <w:rPr>
+          <w:b/>
+          <w:bCs/>
+        </w:rPr>
+        <w:t xml:space="preserve">Below are the </w:t>
+      </w:r>
+      <w:proofErr w:type="spellStart"/>
+      <w:proofErr w:type="gramStart"/>
+      <w:r>
+        <w:rPr>
+          <w:b/>
+          <w:bCs/>
+        </w:rPr>
+        <w:t>doctortypes</w:t>
+      </w:r>
+      <w:proofErr w:type="spellEnd"/>
+      <w:r>
+        <w:rPr>
+          <w:b/>
+          <w:bCs/>
+        </w:rPr>
+        <w:t xml:space="preserve"> ,</w:t>
+      </w:r>
+      <w:proofErr w:type="gramEnd"/>
+      <w:r>
+        <w:rPr>
+          <w:b/>
+          <w:bCs/>
+        </w:rPr>
+        <w:t xml:space="preserve"> </w:t>
+      </w:r>
+      <w:proofErr w:type="spellStart"/>
+      <w:r>
+        <w:rPr>
+          <w:b/>
+          <w:bCs/>
+        </w:rPr>
+        <w:t>doctor_list</w:t>
+      </w:r>
+      <w:proofErr w:type="spellEnd"/>
+      <w:r>
+        <w:rPr>
+          <w:b/>
+          <w:bCs/>
+        </w:rPr>
+        <w:t xml:space="preserve"> , </w:t>
+      </w:r>
+      <w:proofErr w:type="spellStart"/>
+      <w:r>
+        <w:rPr>
+          <w:b/>
+          <w:bCs/>
+        </w:rPr>
+        <w:t>medicalStaff</w:t>
+      </w:r>
+      <w:proofErr w:type="spellEnd"/>
+      <w:r>
+        <w:rPr>
+          <w:b/>
+          <w:bCs/>
+        </w:rPr>
+        <w:t xml:space="preserve"> and patient information respectively</w:t>
+      </w:r>
+    </w:p>
+    <w:p>
+      <w:pPr>
+        <w:rPr>
+          <w:b/>
+          <w:bCs/>
+        </w:rPr>
+      </w:pPr>
+    </w:p>
+    <w:p>
+      <w:pPr>
+        <w:rPr>
+          <w:b/>
+          <w:bCs/>
+        </w:rPr>
+      </w:pPr>
+    </w:p>
+    <w:p>
+      <w:pPr>
+        <w:rPr>
+          <w:b/>
+          <w:bCs/>
+        </w:rPr>
+      </w:pPr>
+    </w:p>
+    <w:p>
+      <w:pPr>
+        <w:rPr>
+          <w:b/>
+          <w:bCs/>
+        </w:rPr>
+      </w:pPr>
+    </w:p>
+    <w:p>
+      <w:pPr>
+        <w:rPr>
+          <w:b/>
+          <w:bCs/>
+        </w:rPr>
+      </w:pPr>
+    </w:p>
+    <w:p>
+      <w:pPr>
+        <w:rPr>
+          <w:b/>
+          <w:bCs/>
+        </w:rPr>
+      </w:pPr>
+      <w:r>
+        <w:rPr>
+          <w:b/>
+          <w:bCs/>
+        </w:rPr>
+        <w:lastRenderedPageBreak/>
+        <w:t>Doctor_types.txt</w:t>
       </w:r>
     </w:p>
     <w:p>
@@ -2180,7 +2554,6 @@
         <w:rPr>
           <w:noProof/>
         </w:rPr>
-        <w:lastRenderedPageBreak/>
         <w:drawing>
           <wp:inline distT="0" distB="0" distL="0" distR="0" wp14:anchorId="7C24AA30" wp14:editId="25A1EFE5">
             <wp:extent cx="3638550" cy="2505075"/>
@@ -2220,6 +2593,21 @@
     </w:p>
     <w:p/>
     <w:p>
+      <w:pPr>
+        <w:rPr>
+          <w:b/>
+          <w:bCs/>
+        </w:rPr>
+      </w:pPr>
+      <w:r>
+        <w:rPr>
+          <w:b/>
+          <w:bCs/>
+        </w:rPr>
+        <w:t>Doctors_list.xlsx</w:t>
+      </w:r>
+    </w:p>
+    <w:p>
       <w:r>
         <w:rPr>
           <w:noProof/>
@@ -2261,7 +2649,21 @@
         </w:drawing>
       </w:r>
     </w:p>
-    <w:p/>
+    <w:p>
+      <w:pPr>
+        <w:rPr>
+          <w:b/>
+          <w:bCs/>
+        </w:rPr>
+      </w:pPr>
+      <w:r>
+        <w:rPr>
+          <w:b/>
+          <w:bCs/>
+        </w:rPr>
+        <w:t>MedicalStaff.csv</w:t>
+      </w:r>
+    </w:p>
     <w:p>
       <w:r>
         <w:rPr>
@@ -2306,11 +2708,26 @@
     </w:p>
     <w:p/>
     <w:p>
+      <w:pPr>
+        <w:rPr>
+          <w:b/>
+          <w:bCs/>
+        </w:rPr>
+      </w:pPr>
+      <w:r>
+        <w:rPr>
+          <w:b/>
+          <w:bCs/>
+        </w:rPr>
+        <w:lastRenderedPageBreak/>
+        <w:t>Patients_information.csv</w:t>
+      </w:r>
+    </w:p>
+    <w:p>
       <w:r>
         <w:rPr>
           <w:noProof/>
         </w:rPr>
-        <w:lastRenderedPageBreak/>
         <w:drawing>
           <wp:inline distT="0" distB="0" distL="0" distR="0" wp14:anchorId="47AF9611" wp14:editId="4CF6C7CF">
             <wp:extent cx="5943600" cy="1576070"/>
@@ -2435,6 +2852,7 @@
       <w:bookmarkEnd w:id="1"/>
     </w:p>
     <w:p>
+      <w:proofErr w:type="gramStart"/>
       <w:r>
         <w:rPr>
           <w:b/>
@@ -2442,12 +2860,34 @@
         </w:rPr>
         <w:t>Patient :</w:t>
       </w:r>
+      <w:proofErr w:type="gramEnd"/>
       <w:r>
         <w:t xml:space="preserve"> </w:t>
       </w:r>
       <w:r>
-        <w:t xml:space="preserve"> id(ssn) , firstname, last name ,gender, age, address, email, phonenumber</w:t>
-      </w:r>
+        <w:t xml:space="preserve"> id(</w:t>
+      </w:r>
+      <w:proofErr w:type="spellStart"/>
+      <w:r>
+        <w:t>ssn</w:t>
+      </w:r>
+      <w:proofErr w:type="spellEnd"/>
+      <w:r>
+        <w:t xml:space="preserve">) , </w:t>
+      </w:r>
+      <w:proofErr w:type="spellStart"/>
+      <w:r>
+        <w:t>firstname</w:t>
+      </w:r>
+      <w:proofErr w:type="spellEnd"/>
+      <w:r>
+        <w:t xml:space="preserve">, last name ,gender, age, address, email, </w:t>
+      </w:r>
+      <w:proofErr w:type="spellStart"/>
+      <w:r>
+        <w:t>phonenumber</w:t>
+      </w:r>
+      <w:proofErr w:type="spellEnd"/>
     </w:p>
     <w:p>
       <w:r>
@@ -2458,37 +2898,93 @@
         <w:t>Doctor:</w:t>
       </w:r>
       <w:r>
-        <w:t xml:space="preserve"> id(ssn), firstname, last name, gender, doctortype, active</w:t>
-      </w:r>
-    </w:p>
-    <w:p>
-      <w:r>
-        <w:rPr>
-          <w:b/>
-          <w:bCs/>
-        </w:rPr>
-        <w:t>DoctorType :</w:t>
-      </w:r>
-      <w:r>
-        <w:t xml:space="preserve"> doctortype, description</w:t>
-      </w:r>
-    </w:p>
-    <w:p>
-      <w:r>
-        <w:rPr>
-          <w:b/>
-          <w:bCs/>
-        </w:rPr>
-        <w:t xml:space="preserve">MedicineStock </w:t>
+        <w:t xml:space="preserve"> id(</w:t>
+      </w:r>
+      <w:proofErr w:type="spellStart"/>
+      <w:r>
+        <w:t>ssn</w:t>
+      </w:r>
+      <w:proofErr w:type="spellEnd"/>
+      <w:r>
+        <w:t xml:space="preserve">), </w:t>
+      </w:r>
+      <w:proofErr w:type="spellStart"/>
+      <w:r>
+        <w:t>firstname</w:t>
+      </w:r>
+      <w:proofErr w:type="spellEnd"/>
+      <w:r>
+        <w:t xml:space="preserve">, last name, gender, </w:t>
+      </w:r>
+      <w:proofErr w:type="spellStart"/>
+      <w:r>
+        <w:t>doctortype</w:t>
+      </w:r>
+      <w:proofErr w:type="spellEnd"/>
+      <w:r>
+        <w:t>, active</w:t>
+      </w:r>
+    </w:p>
+    <w:p>
+      <w:proofErr w:type="spellStart"/>
+      <w:proofErr w:type="gramStart"/>
+      <w:r>
+        <w:rPr>
+          <w:b/>
+          <w:bCs/>
+        </w:rPr>
+        <w:t>DoctorType</w:t>
+      </w:r>
+      <w:proofErr w:type="spellEnd"/>
+      <w:r>
+        <w:rPr>
+          <w:b/>
+          <w:bCs/>
+        </w:rPr>
+        <w:t xml:space="preserve"> :</w:t>
+      </w:r>
+      <w:proofErr w:type="gramEnd"/>
+      <w:r>
+        <w:t xml:space="preserve"> </w:t>
+      </w:r>
+      <w:proofErr w:type="spellStart"/>
+      <w:r>
+        <w:t>doctortype</w:t>
+      </w:r>
+      <w:proofErr w:type="spellEnd"/>
+      <w:r>
+        <w:t>, description</w:t>
+      </w:r>
+    </w:p>
+    <w:p>
+      <w:proofErr w:type="spellStart"/>
+      <w:proofErr w:type="gramStart"/>
+      <w:r>
+        <w:rPr>
+          <w:b/>
+          <w:bCs/>
+        </w:rPr>
+        <w:t>MedicineStock</w:t>
+      </w:r>
+      <w:proofErr w:type="spellEnd"/>
+      <w:r>
+        <w:rPr>
+          <w:b/>
+          <w:bCs/>
+        </w:rPr>
+        <w:t xml:space="preserve"> </w:t>
       </w:r>
       <w:r>
         <w:t>:</w:t>
       </w:r>
+      <w:proofErr w:type="gramEnd"/>
       <w:r>
         <w:t xml:space="preserve"> id, medicine name, batch number, medicine manufacturer, medicine stock quantity, price, expiring date</w:t>
       </w:r>
     </w:p>
     <w:p>
+      <w:proofErr w:type="spellStart"/>
+      <w:proofErr w:type="gramStart"/>
       <w:r>
         <w:rPr>
           <w:b/>
@@ -2496,35 +2992,94 @@
         </w:rPr>
         <w:t>DoctorPrescription</w:t>
       </w:r>
+      <w:proofErr w:type="spellEnd"/>
       <w:r>
         <w:t xml:space="preserve"> </w:t>
       </w:r>
       <w:r>
         <w:t>:</w:t>
       </w:r>
-      <w:r>
-        <w:t xml:space="preserve"> prescription id, patientid, doctorid, precription date</w:t>
-      </w:r>
-    </w:p>
-    <w:p>
-      <w:r>
-        <w:rPr>
-          <w:b/>
-          <w:bCs/>
-        </w:rPr>
-        <w:t>precription_details :</w:t>
-      </w:r>
+      <w:proofErr w:type="gramEnd"/>
+      <w:r>
+        <w:t xml:space="preserve"> prescription id, </w:t>
+      </w:r>
+      <w:proofErr w:type="spellStart"/>
+      <w:r>
+        <w:t>patientid</w:t>
+      </w:r>
+      <w:proofErr w:type="spellEnd"/>
+      <w:r>
+        <w:t xml:space="preserve">, </w:t>
+      </w:r>
+      <w:proofErr w:type="spellStart"/>
+      <w:r>
+        <w:t>doctorid</w:t>
+      </w:r>
+      <w:proofErr w:type="spellEnd"/>
+      <w:r>
+        <w:t xml:space="preserve">, </w:t>
+      </w:r>
+      <w:proofErr w:type="spellStart"/>
+      <w:r>
+        <w:t>precription</w:t>
+      </w:r>
+      <w:proofErr w:type="spellEnd"/>
+      <w:r>
+        <w:t xml:space="preserve"> date</w:t>
+      </w:r>
+    </w:p>
+    <w:p>
+      <w:proofErr w:type="spellStart"/>
+      <w:r>
+        <w:rPr>
+          <w:b/>
+          <w:bCs/>
+        </w:rPr>
+        <w:t>precription_</w:t>
+      </w:r>
+      <w:proofErr w:type="gramStart"/>
+      <w:r>
+        <w:rPr>
+          <w:b/>
+          <w:bCs/>
+        </w:rPr>
+        <w:t>details</w:t>
+      </w:r>
+      <w:proofErr w:type="spellEnd"/>
+      <w:r>
+        <w:rPr>
+          <w:b/>
+          <w:bCs/>
+        </w:rPr>
+        <w:t xml:space="preserve"> :</w:t>
+      </w:r>
+      <w:proofErr w:type="gramEnd"/>
       <w:r>
         <w:t xml:space="preserve"> </w:t>
       </w:r>
       <w:r>
         <w:t xml:space="preserve">id, </w:t>
       </w:r>
-      <w:r>
-        <w:t>precriptionid, medicineid, quantity</w:t>
-      </w:r>
-    </w:p>
-    <w:p>
+      <w:proofErr w:type="spellStart"/>
+      <w:r>
+        <w:t>precriptionid</w:t>
+      </w:r>
+      <w:proofErr w:type="spellEnd"/>
+      <w:r>
+        <w:t xml:space="preserve">, </w:t>
+      </w:r>
+      <w:proofErr w:type="spellStart"/>
+      <w:r>
+        <w:t>medicineid</w:t>
+      </w:r>
+      <w:proofErr w:type="spellEnd"/>
+      <w:r>
+        <w:t>, quantity</w:t>
+      </w:r>
+    </w:p>
+    <w:p>
+      <w:proofErr w:type="spellStart"/>
+      <w:proofErr w:type="gramStart"/>
       <w:r>
         <w:rPr>
           <w:b/>
@@ -2532,17 +3087,41 @@
         </w:rPr>
         <w:t>Ordersummary</w:t>
       </w:r>
+      <w:proofErr w:type="spellEnd"/>
       <w:r>
         <w:t xml:space="preserve"> </w:t>
       </w:r>
       <w:r>
         <w:t>:</w:t>
       </w:r>
-      <w:r>
-        <w:t xml:space="preserve"> id, precriptionid, patientid, date, staffid</w:t>
-      </w:r>
-    </w:p>
-    <w:p>
+      <w:proofErr w:type="gramEnd"/>
+      <w:r>
+        <w:t xml:space="preserve"> id, </w:t>
+      </w:r>
+      <w:proofErr w:type="spellStart"/>
+      <w:r>
+        <w:t>precriptionid</w:t>
+      </w:r>
+      <w:proofErr w:type="spellEnd"/>
+      <w:r>
+        <w:t xml:space="preserve">, </w:t>
+      </w:r>
+      <w:proofErr w:type="spellStart"/>
+      <w:r>
+        <w:t>patientid</w:t>
+      </w:r>
+      <w:proofErr w:type="spellEnd"/>
+      <w:r>
+        <w:t xml:space="preserve">, date, </w:t>
+      </w:r>
+      <w:proofErr w:type="spellStart"/>
+      <w:r>
+        <w:t>staffid</w:t>
+      </w:r>
+      <w:proofErr w:type="spellEnd"/>
+    </w:p>
+    <w:p>
+      <w:proofErr w:type="spellStart"/>
       <w:r>
         <w:rPr>
           <w:b/>
@@ -2550,14 +3129,33 @@
         </w:rPr>
         <w:t>MedicalStaffEmployee</w:t>
       </w:r>
+      <w:proofErr w:type="spellEnd"/>
       <w:r>
         <w:t>:</w:t>
       </w:r>
       <w:r>
-        <w:t xml:space="preserve"> id, firstname, lastname, location, joining date, role</w:t>
-      </w:r>
-    </w:p>
-    <w:p>
+        <w:t xml:space="preserve"> id, </w:t>
+      </w:r>
+      <w:proofErr w:type="spellStart"/>
+      <w:r>
+        <w:t>firstname</w:t>
+      </w:r>
+      <w:proofErr w:type="spellEnd"/>
+      <w:r>
+        <w:t xml:space="preserve">, </w:t>
+      </w:r>
+      <w:proofErr w:type="spellStart"/>
+      <w:r>
+        <w:t>lastname</w:t>
+      </w:r>
+      <w:proofErr w:type="spellEnd"/>
+      <w:r>
+        <w:t>, location, joining date, role</w:t>
+      </w:r>
+    </w:p>
+    <w:p>
+      <w:proofErr w:type="spellStart"/>
+      <w:proofErr w:type="gramStart"/>
       <w:r>
         <w:rPr>
           <w:b/>
@@ -2579,21 +3177,60 @@
         </w:rPr>
         <w:t>ummary</w:t>
       </w:r>
+      <w:proofErr w:type="spellEnd"/>
       <w:r>
         <w:t xml:space="preserve"> </w:t>
       </w:r>
       <w:r>
-        <w:t xml:space="preserve">: </w:t>
-      </w:r>
-      <w:r>
-        <w:t xml:space="preserve">billid, orderid, total amount, </w:t>
+        <w:t>:</w:t>
+      </w:r>
+      <w:proofErr w:type="gramEnd"/>
+      <w:r>
+        <w:t xml:space="preserve"> </w:t>
+      </w:r>
+      <w:proofErr w:type="spellStart"/>
+      <w:r>
+        <w:t>billid</w:t>
+      </w:r>
+      <w:proofErr w:type="spellEnd"/>
+      <w:r>
+        <w:t xml:space="preserve">, </w:t>
+      </w:r>
+      <w:proofErr w:type="spellStart"/>
+      <w:r>
+        <w:t>orderid</w:t>
+      </w:r>
+      <w:proofErr w:type="spellEnd"/>
+      <w:r>
+        <w:t xml:space="preserve">, total amount, </w:t>
       </w:r>
       <w:r>
         <w:t xml:space="preserve">bill </w:t>
       </w:r>
       <w:r>
-        <w:t>date, patientid, paymenttype, totalpaid</w:t>
-      </w:r>
+        <w:t xml:space="preserve">date, </w:t>
+      </w:r>
+      <w:proofErr w:type="spellStart"/>
+      <w:r>
+        <w:t>patientid</w:t>
+      </w:r>
+      <w:proofErr w:type="spellEnd"/>
+      <w:r>
+        <w:t xml:space="preserve">, </w:t>
+      </w:r>
+      <w:proofErr w:type="spellStart"/>
+      <w:r>
+        <w:t>paymenttype</w:t>
+      </w:r>
+      <w:proofErr w:type="spellEnd"/>
+      <w:r>
+        <w:t xml:space="preserve">, </w:t>
+      </w:r>
+      <w:proofErr w:type="spellStart"/>
+      <w:r>
+        <w:t>totalpaid</w:t>
+      </w:r>
+      <w:proofErr w:type="spellEnd"/>
     </w:p>
     <w:p/>
     <w:p>
@@ -2601,14 +3238,17 @@
         <w:rPr>
           <w:b/>
           <w:bCs/>
-        </w:rPr>
-      </w:pPr>
-      <w:r>
-        <w:rPr>
-          <w:b/>
-          <w:bCs/>
-        </w:rPr>
-        <w:lastRenderedPageBreak/>
+          <w:sz w:val="28"/>
+          <w:szCs w:val="28"/>
+        </w:rPr>
+      </w:pPr>
+      <w:r>
+        <w:rPr>
+          <w:b/>
+          <w:bCs/>
+          <w:sz w:val="28"/>
+          <w:szCs w:val="28"/>
+        </w:rPr>
         <w:t>Below is the relationship between the tables</w:t>
       </w:r>
     </w:p>
@@ -2759,16 +3399,42 @@
         <w:rPr>
           <w:highlight w:val="yellow"/>
         </w:rPr>
-        <w:t xml:space="preserve">Please find the uploaded DDL script for the relations creation that is created by </w:t>
-      </w:r>
-      <w:r>
-        <w:rPr>
-          <w:b/>
-          <w:bCs/>
+        <w:t>Please find</w:t>
+      </w:r>
+      <w:r>
+        <w:rPr>
           <w:highlight w:val="yellow"/>
         </w:rPr>
+        <w:t xml:space="preserve"> below</w:t>
+      </w:r>
+      <w:r>
+        <w:rPr>
+          <w:highlight w:val="yellow"/>
+        </w:rPr>
+        <w:t xml:space="preserve"> </w:t>
+      </w:r>
+      <w:r>
+        <w:rPr>
+          <w:highlight w:val="yellow"/>
+        </w:rPr>
+        <w:t xml:space="preserve">and </w:t>
+      </w:r>
+      <w:r>
+        <w:rPr>
+          <w:highlight w:val="yellow"/>
+        </w:rPr>
+        <w:t xml:space="preserve">the uploaded DDL script for the relations creation that is created by </w:t>
+      </w:r>
+      <w:proofErr w:type="spellStart"/>
+      <w:r>
+        <w:rPr>
+          <w:b/>
+          <w:bCs/>
+          <w:highlight w:val="yellow"/>
+        </w:rPr>
         <w:t>Vertabelo</w:t>
       </w:r>
+      <w:proofErr w:type="spellEnd"/>
       <w:r>
         <w:rPr>
           <w:highlight w:val="yellow"/>
@@ -2798,21 +3464,53 @@
             <v:path o:extrusionok="f" gradientshapeok="t" o:connecttype="rect"/>
             <o:lock v:ext="edit" aspectratio="t"/>
           </v:shapetype>
-          <v:shape id="_x0000_i1035" type="#_x0000_t75" style="width:76.2pt;height:49.2pt" o:ole="">
+          <v:shape id="_x0000_i1025" type="#_x0000_t75" style="width:76.2pt;height:49.2pt" o:ole="">
             <v:imagedata r:id="rId16" o:title=""/>
           </v:shape>
-          <o:OLEObject Type="Embed" ProgID="Package" ShapeID="_x0000_i1035" DrawAspect="Icon" ObjectID="_1700171991" r:id="rId17"/>
+          <o:OLEObject Type="Embed" ProgID="Package" ShapeID="_x0000_i1025" DrawAspect="Icon" ObjectID="_1700235762" r:id="rId17"/>
         </w:object>
       </w:r>
     </w:p>
     <w:p>
       <w:r>
         <w:object w:dxaOrig="1520" w:dyaOrig="987" w14:anchorId="10462580">
-          <v:shape id="_x0000_i1037" type="#_x0000_t75" style="width:76.2pt;height:49.2pt" o:ole="">
+          <v:shape id="_x0000_i1026" type="#_x0000_t75" style="width:76.2pt;height:49.2pt" o:ole="">
             <v:imagedata r:id="rId18" o:title=""/>
           </v:shape>
-          <o:OLEObject Type="Embed" ProgID="Package" ShapeID="_x0000_i1037" DrawAspect="Icon" ObjectID="_1700171992" r:id="rId19"/>
+          <o:OLEObject Type="Embed" ProgID="Package" ShapeID="_x0000_i1026" DrawAspect="Icon" ObjectID="_1700235763" r:id="rId19"/>
         </w:object>
+      </w:r>
+    </w:p>
+    <w:p/>
+    <w:p>
+      <w:pPr>
+        <w:rPr>
+          <w:b/>
+          <w:bCs/>
+        </w:rPr>
+      </w:pPr>
+      <w:r>
+        <w:rPr>
+          <w:b/>
+          <w:bCs/>
+        </w:rPr>
+        <w:t xml:space="preserve">Please find below DDL script screenshots for </w:t>
+      </w:r>
+      <w:proofErr w:type="gramStart"/>
+      <w:r>
+        <w:rPr>
+          <w:b/>
+          <w:bCs/>
+        </w:rPr>
+        <w:t>Pharmacy  management</w:t>
+      </w:r>
+      <w:proofErr w:type="gramEnd"/>
+      <w:r>
+        <w:rPr>
+          <w:b/>
+          <w:bCs/>
+        </w:rPr>
+        <w:t xml:space="preserve"> system.</w:t>
       </w:r>
     </w:p>
     <w:p>
@@ -2992,11 +3690,21 @@
         <w:t>Please find below</w:t>
       </w:r>
       <w:r>
-        <w:t>/or in github</w:t>
-      </w:r>
-      <w:r>
-        <w:t xml:space="preserve"> the generated relationships document from the Vertabelo</w:t>
-      </w:r>
+        <w:t xml:space="preserve">/or in </w:t>
+      </w:r>
+      <w:proofErr w:type="spellStart"/>
+      <w:r>
+        <w:t>github</w:t>
+      </w:r>
+      <w:proofErr w:type="spellEnd"/>
+      <w:r>
+        <w:t xml:space="preserve"> the generated relationships document from the </w:t>
+      </w:r>
+      <w:proofErr w:type="spellStart"/>
+      <w:r>
+        <w:t>Vertabelo</w:t>
+      </w:r>
+      <w:proofErr w:type="spellEnd"/>
     </w:p>
     <w:p>
       <w:r>
@@ -3004,18 +3712,47 @@
           <v:shape id="_x0000_i1027" type="#_x0000_t75" style="width:76.2pt;height:49.2pt" o:ole="">
             <v:imagedata r:id="rId23" o:title=""/>
           </v:shape>
-          <o:OLEObject Type="Embed" ProgID="Acrobat.Document.DC" ShapeID="_x0000_i1027" DrawAspect="Icon" ObjectID="_1700171993" r:id="rId24"/>
+          <o:OLEObject Type="Embed" ProgID="Acrobat.Document.DC" ShapeID="_x0000_i1027" DrawAspect="Icon" ObjectID="_1700235764" r:id="rId24"/>
         </w:object>
       </w:r>
     </w:p>
     <w:p>
       <w:pPr>
         <w:rPr>
+          <w:b/>
+          <w:bCs/>
           <w:color w:val="FF0000"/>
         </w:rPr>
       </w:pPr>
       <w:r>
-        <w:t>Below is the script to get the relationships between the tables in cinema database;</w:t>
+        <w:rPr>
+          <w:b/>
+          <w:bCs/>
+        </w:rPr>
+        <w:t xml:space="preserve">Below is the script to get the relationships between the tables in </w:t>
+      </w:r>
+      <w:proofErr w:type="gramStart"/>
+      <w:r>
+        <w:rPr>
+          <w:b/>
+          <w:bCs/>
+        </w:rPr>
+        <w:t xml:space="preserve">pharmacy </w:t>
+      </w:r>
+      <w:r>
+        <w:rPr>
+          <w:b/>
+          <w:bCs/>
+        </w:rPr>
+        <w:t xml:space="preserve"> database</w:t>
+      </w:r>
+      <w:proofErr w:type="gramEnd"/>
+      <w:r>
+        <w:rPr>
+          <w:b/>
+          <w:bCs/>
+        </w:rPr>
+        <w:t>;</w:t>
       </w:r>
     </w:p>
     <w:p>
@@ -3212,6 +3949,7 @@
             <w:vAlign w:val="center"/>
           </w:tcPr>
           <w:p>
+            <w:proofErr w:type="spellStart"/>
             <w:r>
               <w:rPr>
                 <w:rFonts w:ascii="Courier New" w:hAnsi="Courier New"/>
@@ -3220,6 +3958,7 @@
               </w:rPr>
               <w:t>PatientID</w:t>
             </w:r>
+            <w:proofErr w:type="spellEnd"/>
           </w:p>
         </w:tc>
         <w:tc>
@@ -3289,13 +4028,23 @@
             <w:vAlign w:val="center"/>
           </w:tcPr>
           <w:p>
+            <w:proofErr w:type="gramStart"/>
             <w:r>
               <w:rPr>
                 <w:rFonts w:ascii="Courier New" w:hAnsi="Courier New"/>
                 <w:sz w:val="20"/>
                 <w:szCs w:val="20"/>
               </w:rPr>
-              <w:t>varchar(32)</w:t>
+              <w:t>varchar(</w:t>
+            </w:r>
+            <w:proofErr w:type="gramEnd"/>
+            <w:r>
+              <w:rPr>
+                <w:rFonts w:ascii="Courier New" w:hAnsi="Courier New"/>
+                <w:sz w:val="20"/>
+                <w:szCs w:val="20"/>
+              </w:rPr>
+              <w:t>32)</w:t>
             </w:r>
           </w:p>
         </w:tc>
@@ -3325,6 +4074,7 @@
             <w:vAlign w:val="center"/>
           </w:tcPr>
           <w:p>
+            <w:proofErr w:type="spellStart"/>
             <w:r>
               <w:rPr>
                 <w:rFonts w:ascii="Courier New" w:hAnsi="Courier New"/>
@@ -3333,21 +4083,32 @@
               </w:rPr>
               <w:t>LastName</w:t>
             </w:r>
-          </w:p>
-        </w:tc>
-        <w:tc>
-          <w:tcPr>
-            <w:tcW w:w="2000" w:type="dxa"/>
-            <w:vAlign w:val="center"/>
-          </w:tcPr>
-          <w:p>
+            <w:proofErr w:type="spellEnd"/>
+          </w:p>
+        </w:tc>
+        <w:tc>
+          <w:tcPr>
+            <w:tcW w:w="2000" w:type="dxa"/>
+            <w:vAlign w:val="center"/>
+          </w:tcPr>
+          <w:p>
+            <w:proofErr w:type="gramStart"/>
             <w:r>
               <w:rPr>
                 <w:rFonts w:ascii="Courier New" w:hAnsi="Courier New"/>
                 <w:sz w:val="20"/>
                 <w:szCs w:val="20"/>
               </w:rPr>
-              <w:t>varchar(32)</w:t>
+              <w:t>varchar(</w:t>
+            </w:r>
+            <w:proofErr w:type="gramEnd"/>
+            <w:r>
+              <w:rPr>
+                <w:rFonts w:ascii="Courier New" w:hAnsi="Courier New"/>
+                <w:sz w:val="20"/>
+                <w:szCs w:val="20"/>
+              </w:rPr>
+              <w:t>32)</w:t>
             </w:r>
           </w:p>
         </w:tc>
@@ -3393,13 +4154,23 @@
             <w:vAlign w:val="center"/>
           </w:tcPr>
           <w:p>
+            <w:proofErr w:type="gramStart"/>
             <w:r>
               <w:rPr>
                 <w:rFonts w:ascii="Courier New" w:hAnsi="Courier New"/>
                 <w:sz w:val="20"/>
                 <w:szCs w:val="20"/>
               </w:rPr>
-              <w:t>varchar(20)</w:t>
+              <w:t>varchar(</w:t>
+            </w:r>
+            <w:proofErr w:type="gramEnd"/>
+            <w:r>
+              <w:rPr>
+                <w:rFonts w:ascii="Courier New" w:hAnsi="Courier New"/>
+                <w:sz w:val="20"/>
+                <w:szCs w:val="20"/>
+              </w:rPr>
+              <w:t>20)</w:t>
             </w:r>
           </w:p>
         </w:tc>
@@ -3497,13 +4268,23 @@
             <w:vAlign w:val="center"/>
           </w:tcPr>
           <w:p>
+            <w:proofErr w:type="gramStart"/>
             <w:r>
               <w:rPr>
                 <w:rFonts w:ascii="Courier New" w:hAnsi="Courier New"/>
                 <w:sz w:val="20"/>
                 <w:szCs w:val="20"/>
               </w:rPr>
-              <w:t>varchar(100)</w:t>
+              <w:t>varchar(</w:t>
+            </w:r>
+            <w:proofErr w:type="gramEnd"/>
+            <w:r>
+              <w:rPr>
+                <w:rFonts w:ascii="Courier New" w:hAnsi="Courier New"/>
+                <w:sz w:val="20"/>
+                <w:szCs w:val="20"/>
+              </w:rPr>
+              <w:t>100)</w:t>
             </w:r>
           </w:p>
         </w:tc>
@@ -3549,13 +4330,23 @@
             <w:vAlign w:val="center"/>
           </w:tcPr>
           <w:p>
+            <w:proofErr w:type="gramStart"/>
             <w:r>
               <w:rPr>
                 <w:rFonts w:ascii="Courier New" w:hAnsi="Courier New"/>
                 <w:sz w:val="20"/>
                 <w:szCs w:val="20"/>
               </w:rPr>
-              <w:t>varchar(100)</w:t>
+              <w:t>varchar(</w:t>
+            </w:r>
+            <w:proofErr w:type="gramEnd"/>
+            <w:r>
+              <w:rPr>
+                <w:rFonts w:ascii="Courier New" w:hAnsi="Courier New"/>
+                <w:sz w:val="20"/>
+                <w:szCs w:val="20"/>
+              </w:rPr>
+              <w:t>100)</w:t>
             </w:r>
           </w:p>
         </w:tc>
@@ -3585,6 +4376,7 @@
             <w:vAlign w:val="center"/>
           </w:tcPr>
           <w:p>
+            <w:proofErr w:type="spellStart"/>
             <w:r>
               <w:rPr>
                 <w:rFonts w:ascii="Courier New" w:hAnsi="Courier New"/>
@@ -3593,21 +4385,32 @@
               </w:rPr>
               <w:t>PhoneNumber</w:t>
             </w:r>
-          </w:p>
-        </w:tc>
-        <w:tc>
-          <w:tcPr>
-            <w:tcW w:w="2000" w:type="dxa"/>
-            <w:vAlign w:val="center"/>
-          </w:tcPr>
-          <w:p>
+            <w:proofErr w:type="spellEnd"/>
+          </w:p>
+        </w:tc>
+        <w:tc>
+          <w:tcPr>
+            <w:tcW w:w="2000" w:type="dxa"/>
+            <w:vAlign w:val="center"/>
+          </w:tcPr>
+          <w:p>
+            <w:proofErr w:type="gramStart"/>
             <w:r>
               <w:rPr>
                 <w:rFonts w:ascii="Courier New" w:hAnsi="Courier New"/>
                 <w:sz w:val="20"/>
                 <w:szCs w:val="20"/>
               </w:rPr>
-              <w:t>varchar(20)</w:t>
+              <w:t>varchar(</w:t>
+            </w:r>
+            <w:proofErr w:type="gramEnd"/>
+            <w:r>
+              <w:rPr>
+                <w:rFonts w:ascii="Courier New" w:hAnsi="Courier New"/>
+                <w:sz w:val="20"/>
+                <w:szCs w:val="20"/>
+              </w:rPr>
+              <w:t>20)</w:t>
             </w:r>
           </w:p>
         </w:tc>
@@ -3756,6 +4559,7 @@
             <w:vAlign w:val="center"/>
           </w:tcPr>
           <w:p>
+            <w:proofErr w:type="spellStart"/>
             <w:r>
               <w:rPr>
                 <w:rFonts w:ascii="Courier New" w:hAnsi="Courier New"/>
@@ -3764,6 +4568,7 @@
               </w:rPr>
               <w:t>DoctorID</w:t>
             </w:r>
+            <w:proofErr w:type="spellEnd"/>
           </w:p>
         </w:tc>
         <w:tc>
@@ -3833,13 +4638,23 @@
             <w:vAlign w:val="center"/>
           </w:tcPr>
           <w:p>
+            <w:proofErr w:type="gramStart"/>
             <w:r>
               <w:rPr>
                 <w:rFonts w:ascii="Courier New" w:hAnsi="Courier New"/>
                 <w:sz w:val="20"/>
                 <w:szCs w:val="20"/>
               </w:rPr>
-              <w:t>varchar(32)</w:t>
+              <w:t>varchar(</w:t>
+            </w:r>
+            <w:proofErr w:type="gramEnd"/>
+            <w:r>
+              <w:rPr>
+                <w:rFonts w:ascii="Courier New" w:hAnsi="Courier New"/>
+                <w:sz w:val="20"/>
+                <w:szCs w:val="20"/>
+              </w:rPr>
+              <w:t>32)</w:t>
             </w:r>
           </w:p>
         </w:tc>
@@ -3869,6 +4684,7 @@
             <w:vAlign w:val="center"/>
           </w:tcPr>
           <w:p>
+            <w:proofErr w:type="spellStart"/>
             <w:r>
               <w:rPr>
                 <w:rFonts w:ascii="Courier New" w:hAnsi="Courier New"/>
@@ -3877,21 +4693,32 @@
               </w:rPr>
               <w:t>LastName</w:t>
             </w:r>
-          </w:p>
-        </w:tc>
-        <w:tc>
-          <w:tcPr>
-            <w:tcW w:w="2000" w:type="dxa"/>
-            <w:vAlign w:val="center"/>
-          </w:tcPr>
-          <w:p>
+            <w:proofErr w:type="spellEnd"/>
+          </w:p>
+        </w:tc>
+        <w:tc>
+          <w:tcPr>
+            <w:tcW w:w="2000" w:type="dxa"/>
+            <w:vAlign w:val="center"/>
+          </w:tcPr>
+          <w:p>
+            <w:proofErr w:type="gramStart"/>
             <w:r>
               <w:rPr>
                 <w:rFonts w:ascii="Courier New" w:hAnsi="Courier New"/>
                 <w:sz w:val="20"/>
                 <w:szCs w:val="20"/>
               </w:rPr>
-              <w:t>varchar(32)</w:t>
+              <w:t>varchar(</w:t>
+            </w:r>
+            <w:proofErr w:type="gramEnd"/>
+            <w:r>
+              <w:rPr>
+                <w:rFonts w:ascii="Courier New" w:hAnsi="Courier New"/>
+                <w:sz w:val="20"/>
+                <w:szCs w:val="20"/>
+              </w:rPr>
+              <w:t>32)</w:t>
             </w:r>
           </w:p>
         </w:tc>
@@ -3937,13 +4764,23 @@
             <w:vAlign w:val="center"/>
           </w:tcPr>
           <w:p>
+            <w:proofErr w:type="gramStart"/>
             <w:r>
               <w:rPr>
                 <w:rFonts w:ascii="Courier New" w:hAnsi="Courier New"/>
                 <w:sz w:val="20"/>
                 <w:szCs w:val="20"/>
               </w:rPr>
-              <w:t>varchar(20)</w:t>
+              <w:t>varchar(</w:t>
+            </w:r>
+            <w:proofErr w:type="gramEnd"/>
+            <w:r>
+              <w:rPr>
+                <w:rFonts w:ascii="Courier New" w:hAnsi="Courier New"/>
+                <w:sz w:val="20"/>
+                <w:szCs w:val="20"/>
+              </w:rPr>
+              <w:t>20)</w:t>
             </w:r>
           </w:p>
         </w:tc>
@@ -3973,6 +4810,7 @@
             <w:vAlign w:val="center"/>
           </w:tcPr>
           <w:p>
+            <w:proofErr w:type="spellStart"/>
             <w:r>
               <w:rPr>
                 <w:rFonts w:ascii="Courier New" w:hAnsi="Courier New"/>
@@ -3981,6 +4819,7 @@
               </w:rPr>
               <w:t>DoctorType</w:t>
             </w:r>
+            <w:proofErr w:type="spellEnd"/>
           </w:p>
         </w:tc>
         <w:tc>
@@ -4073,8 +4912,13 @@
         <w:pStyle w:val="Heading2"/>
       </w:pPr>
       <w:r>
-        <w:t>1.3. Table DoctorType</w:t>
-      </w:r>
+        <w:t xml:space="preserve">1.3. Table </w:t>
+      </w:r>
+      <w:proofErr w:type="spellStart"/>
+      <w:r>
+        <w:t>DoctorType</w:t>
+      </w:r>
+      <w:proofErr w:type="spellEnd"/>
     </w:p>
     <w:p>
       <w:r>
@@ -4197,6 +5041,7 @@
             <w:vAlign w:val="center"/>
           </w:tcPr>
           <w:p>
+            <w:proofErr w:type="spellStart"/>
             <w:r>
               <w:rPr>
                 <w:rFonts w:ascii="Courier New" w:hAnsi="Courier New"/>
@@ -4205,6 +5050,7 @@
               </w:rPr>
               <w:t>DoctorType</w:t>
             </w:r>
+            <w:proofErr w:type="spellEnd"/>
           </w:p>
         </w:tc>
         <w:tc>
@@ -4274,13 +5120,23 @@
             <w:vAlign w:val="center"/>
           </w:tcPr>
           <w:p>
+            <w:proofErr w:type="gramStart"/>
             <w:r>
               <w:rPr>
                 <w:rFonts w:ascii="Courier New" w:hAnsi="Courier New"/>
                 <w:sz w:val="20"/>
                 <w:szCs w:val="20"/>
               </w:rPr>
-              <w:t>varchar(100)</w:t>
+              <w:t>varchar(</w:t>
+            </w:r>
+            <w:proofErr w:type="gramEnd"/>
+            <w:r>
+              <w:rPr>
+                <w:rFonts w:ascii="Courier New" w:hAnsi="Courier New"/>
+                <w:sz w:val="20"/>
+                <w:szCs w:val="20"/>
+              </w:rPr>
+              <w:t>100)</w:t>
             </w:r>
           </w:p>
         </w:tc>
@@ -4306,8 +5162,13 @@
         <w:pStyle w:val="Heading2"/>
       </w:pPr>
       <w:r>
-        <w:t>1.4. Table MedicineStock</w:t>
-      </w:r>
+        <w:t xml:space="preserve">1.4. Table </w:t>
+      </w:r>
+      <w:proofErr w:type="spellStart"/>
+      <w:r>
+        <w:t>MedicineStock</w:t>
+      </w:r>
+      <w:proofErr w:type="spellEnd"/>
     </w:p>
     <w:p>
       <w:r>
@@ -4429,6 +5290,7 @@
             <w:vAlign w:val="center"/>
           </w:tcPr>
           <w:p>
+            <w:proofErr w:type="spellStart"/>
             <w:r>
               <w:rPr>
                 <w:rFonts w:ascii="Courier New" w:hAnsi="Courier New"/>
@@ -4437,6 +5299,7 @@
               </w:rPr>
               <w:t>MedicineID</w:t>
             </w:r>
+            <w:proofErr w:type="spellEnd"/>
           </w:p>
         </w:tc>
         <w:tc>
@@ -4490,6 +5353,7 @@
             <w:vAlign w:val="center"/>
           </w:tcPr>
           <w:p>
+            <w:proofErr w:type="spellStart"/>
             <w:r>
               <w:rPr>
                 <w:rFonts w:ascii="Courier New" w:hAnsi="Courier New"/>
@@ -4498,21 +5362,32 @@
               </w:rPr>
               <w:t>MedicineName</w:t>
             </w:r>
-          </w:p>
-        </w:tc>
-        <w:tc>
-          <w:tcPr>
-            <w:tcW w:w="2000" w:type="dxa"/>
-            <w:vAlign w:val="center"/>
-          </w:tcPr>
-          <w:p>
+            <w:proofErr w:type="spellEnd"/>
+          </w:p>
+        </w:tc>
+        <w:tc>
+          <w:tcPr>
+            <w:tcW w:w="2000" w:type="dxa"/>
+            <w:vAlign w:val="center"/>
+          </w:tcPr>
+          <w:p>
+            <w:proofErr w:type="gramStart"/>
             <w:r>
               <w:rPr>
                 <w:rFonts w:ascii="Courier New" w:hAnsi="Courier New"/>
                 <w:sz w:val="20"/>
                 <w:szCs w:val="20"/>
               </w:rPr>
-              <w:t>varchar(100)</w:t>
+              <w:t>varchar(</w:t>
+            </w:r>
+            <w:proofErr w:type="gramEnd"/>
+            <w:r>
+              <w:rPr>
+                <w:rFonts w:ascii="Courier New" w:hAnsi="Courier New"/>
+                <w:sz w:val="20"/>
+                <w:szCs w:val="20"/>
+              </w:rPr>
+              <w:t>100)</w:t>
             </w:r>
           </w:p>
         </w:tc>
@@ -4542,6 +5417,7 @@
             <w:vAlign w:val="center"/>
           </w:tcPr>
           <w:p>
+            <w:proofErr w:type="spellStart"/>
             <w:r>
               <w:rPr>
                 <w:rFonts w:ascii="Courier New" w:hAnsi="Courier New"/>
@@ -4550,6 +5426,7 @@
               </w:rPr>
               <w:t>BatchNumber</w:t>
             </w:r>
+            <w:proofErr w:type="spellEnd"/>
           </w:p>
         </w:tc>
         <w:tc>
@@ -4594,6 +5471,7 @@
             <w:vAlign w:val="center"/>
           </w:tcPr>
           <w:p>
+            <w:proofErr w:type="spellStart"/>
             <w:r>
               <w:rPr>
                 <w:rFonts w:ascii="Courier New" w:hAnsi="Courier New"/>
@@ -4602,21 +5480,32 @@
               </w:rPr>
               <w:t>MedicineManufacturer</w:t>
             </w:r>
-          </w:p>
-        </w:tc>
-        <w:tc>
-          <w:tcPr>
-            <w:tcW w:w="2000" w:type="dxa"/>
-            <w:vAlign w:val="center"/>
-          </w:tcPr>
-          <w:p>
+            <w:proofErr w:type="spellEnd"/>
+          </w:p>
+        </w:tc>
+        <w:tc>
+          <w:tcPr>
+            <w:tcW w:w="2000" w:type="dxa"/>
+            <w:vAlign w:val="center"/>
+          </w:tcPr>
+          <w:p>
+            <w:proofErr w:type="gramStart"/>
             <w:r>
               <w:rPr>
                 <w:rFonts w:ascii="Courier New" w:hAnsi="Courier New"/>
                 <w:sz w:val="20"/>
                 <w:szCs w:val="20"/>
               </w:rPr>
-              <w:t>varchar(100)</w:t>
+              <w:t>varchar(</w:t>
+            </w:r>
+            <w:proofErr w:type="gramEnd"/>
+            <w:r>
+              <w:rPr>
+                <w:rFonts w:ascii="Courier New" w:hAnsi="Courier New"/>
+                <w:sz w:val="20"/>
+                <w:szCs w:val="20"/>
+              </w:rPr>
+              <w:t>100)</w:t>
             </w:r>
           </w:p>
         </w:tc>
@@ -4646,6 +5535,7 @@
             <w:vAlign w:val="center"/>
           </w:tcPr>
           <w:p>
+            <w:proofErr w:type="spellStart"/>
             <w:r>
               <w:rPr>
                 <w:rFonts w:ascii="Courier New" w:hAnsi="Courier New"/>
@@ -4654,6 +5544,7 @@
               </w:rPr>
               <w:t>StockQty</w:t>
             </w:r>
+            <w:proofErr w:type="spellEnd"/>
           </w:p>
         </w:tc>
         <w:tc>
@@ -4750,6 +5641,7 @@
             <w:vAlign w:val="center"/>
           </w:tcPr>
           <w:p>
+            <w:proofErr w:type="spellStart"/>
             <w:r>
               <w:rPr>
                 <w:rFonts w:ascii="Courier New" w:hAnsi="Courier New"/>
@@ -4758,6 +5650,7 @@
               </w:rPr>
               <w:t>ExpiryDate</w:t>
             </w:r>
+            <w:proofErr w:type="spellEnd"/>
           </w:p>
         </w:tc>
         <w:tc>
@@ -4798,8 +5691,13 @@
         <w:pStyle w:val="Heading2"/>
       </w:pPr>
       <w:r>
-        <w:t>1.5. Table DoctorPrescription</w:t>
-      </w:r>
+        <w:t xml:space="preserve">1.5. Table </w:t>
+      </w:r>
+      <w:proofErr w:type="spellStart"/>
+      <w:r>
+        <w:t>DoctorPrescription</w:t>
+      </w:r>
+      <w:proofErr w:type="spellEnd"/>
     </w:p>
     <w:p>
       <w:r>
@@ -4921,6 +5819,7 @@
             <w:vAlign w:val="center"/>
           </w:tcPr>
           <w:p>
+            <w:proofErr w:type="spellStart"/>
             <w:r>
               <w:rPr>
                 <w:rFonts w:ascii="Courier New" w:hAnsi="Courier New"/>
@@ -4929,6 +5828,7 @@
               </w:rPr>
               <w:t>PrescriptionID</w:t>
             </w:r>
+            <w:proofErr w:type="spellEnd"/>
           </w:p>
         </w:tc>
         <w:tc>
@@ -4982,6 +5882,7 @@
             <w:vAlign w:val="center"/>
           </w:tcPr>
           <w:p>
+            <w:proofErr w:type="spellStart"/>
             <w:r>
               <w:rPr>
                 <w:rFonts w:ascii="Courier New" w:hAnsi="Courier New"/>
@@ -4990,6 +5891,7 @@
               </w:rPr>
               <w:t>PatientID</w:t>
             </w:r>
+            <w:proofErr w:type="spellEnd"/>
           </w:p>
         </w:tc>
         <w:tc>
@@ -5034,6 +5936,7 @@
             <w:vAlign w:val="center"/>
           </w:tcPr>
           <w:p>
+            <w:proofErr w:type="spellStart"/>
             <w:r>
               <w:rPr>
                 <w:rFonts w:ascii="Courier New" w:hAnsi="Courier New"/>
@@ -5042,6 +5945,7 @@
               </w:rPr>
               <w:t>DoctorID</w:t>
             </w:r>
+            <w:proofErr w:type="spellEnd"/>
           </w:p>
         </w:tc>
         <w:tc>
@@ -5086,6 +5990,7 @@
             <w:vAlign w:val="center"/>
           </w:tcPr>
           <w:p>
+            <w:proofErr w:type="spellStart"/>
             <w:r>
               <w:rPr>
                 <w:rFonts w:ascii="Courier New" w:hAnsi="Courier New"/>
@@ -5094,6 +5999,7 @@
               </w:rPr>
               <w:t>PrescriptionDate</w:t>
             </w:r>
+            <w:proofErr w:type="spellEnd"/>
           </w:p>
         </w:tc>
         <w:tc>
@@ -5134,8 +6040,13 @@
         <w:pStyle w:val="Heading2"/>
       </w:pPr>
       <w:r>
-        <w:t>1.6. Table PrescriptionDetails</w:t>
-      </w:r>
+        <w:t xml:space="preserve">1.6. Table </w:t>
+      </w:r>
+      <w:proofErr w:type="spellStart"/>
+      <w:r>
+        <w:t>PrescriptionDetails</w:t>
+      </w:r>
+      <w:proofErr w:type="spellEnd"/>
     </w:p>
     <w:p>
       <w:r>
@@ -5318,6 +6229,7 @@
             <w:vAlign w:val="center"/>
           </w:tcPr>
           <w:p>
+            <w:proofErr w:type="spellStart"/>
             <w:r>
               <w:rPr>
                 <w:rFonts w:ascii="Courier New" w:hAnsi="Courier New"/>
@@ -5327,6 +6239,7 @@
               <w:lastRenderedPageBreak/>
               <w:t>PrescriptionID</w:t>
             </w:r>
+            <w:proofErr w:type="spellEnd"/>
           </w:p>
         </w:tc>
         <w:tc>
@@ -5371,6 +6284,7 @@
             <w:vAlign w:val="center"/>
           </w:tcPr>
           <w:p>
+            <w:proofErr w:type="spellStart"/>
             <w:r>
               <w:rPr>
                 <w:rFonts w:ascii="Courier New" w:hAnsi="Courier New"/>
@@ -5379,6 +6293,7 @@
               </w:rPr>
               <w:t>MedicineID</w:t>
             </w:r>
+            <w:proofErr w:type="spellEnd"/>
           </w:p>
         </w:tc>
         <w:tc>
@@ -5471,8 +6386,13 @@
         <w:pStyle w:val="Heading2"/>
       </w:pPr>
       <w:r>
-        <w:t>1.7. Table OrderSummary</w:t>
-      </w:r>
+        <w:t xml:space="preserve">1.7. Table </w:t>
+      </w:r>
+      <w:proofErr w:type="spellStart"/>
+      <w:r>
+        <w:t>OrderSummary</w:t>
+      </w:r>
+      <w:proofErr w:type="spellEnd"/>
     </w:p>
     <w:p>
       <w:r>
@@ -5594,6 +6514,7 @@
             <w:vAlign w:val="center"/>
           </w:tcPr>
           <w:p>
+            <w:proofErr w:type="spellStart"/>
             <w:r>
               <w:rPr>
                 <w:rFonts w:ascii="Courier New" w:hAnsi="Courier New"/>
@@ -5602,6 +6523,7 @@
               </w:rPr>
               <w:t>OrderID</w:t>
             </w:r>
+            <w:proofErr w:type="spellEnd"/>
           </w:p>
         </w:tc>
         <w:tc>
@@ -5655,6 +6577,7 @@
             <w:vAlign w:val="center"/>
           </w:tcPr>
           <w:p>
+            <w:proofErr w:type="spellStart"/>
             <w:r>
               <w:rPr>
                 <w:rFonts w:ascii="Courier New" w:hAnsi="Courier New"/>
@@ -5663,6 +6586,7 @@
               </w:rPr>
               <w:t>PrescriptionID</w:t>
             </w:r>
+            <w:proofErr w:type="spellEnd"/>
           </w:p>
         </w:tc>
         <w:tc>
@@ -5707,6 +6631,7 @@
             <w:vAlign w:val="center"/>
           </w:tcPr>
           <w:p>
+            <w:proofErr w:type="spellStart"/>
             <w:r>
               <w:rPr>
                 <w:rFonts w:ascii="Courier New" w:hAnsi="Courier New"/>
@@ -5715,6 +6640,7 @@
               </w:rPr>
               <w:t>OrderDate</w:t>
             </w:r>
+            <w:proofErr w:type="spellEnd"/>
           </w:p>
         </w:tc>
         <w:tc>
@@ -5759,6 +6685,7 @@
             <w:vAlign w:val="center"/>
           </w:tcPr>
           <w:p>
+            <w:proofErr w:type="spellStart"/>
             <w:r>
               <w:rPr>
                 <w:rFonts w:ascii="Courier New" w:hAnsi="Courier New"/>
@@ -5767,6 +6694,7 @@
               </w:rPr>
               <w:t>MedicalStaffID</w:t>
             </w:r>
+            <w:proofErr w:type="spellEnd"/>
           </w:p>
         </w:tc>
         <w:tc>
@@ -5807,8 +6735,13 @@
         <w:pStyle w:val="Heading2"/>
       </w:pPr>
       <w:r>
-        <w:t>1.8. Table MedicalStaffEmployee</w:t>
-      </w:r>
+        <w:t xml:space="preserve">1.8. Table </w:t>
+      </w:r>
+      <w:proofErr w:type="spellStart"/>
+      <w:r>
+        <w:t>MedicalStaffEmployee</w:t>
+      </w:r>
+      <w:proofErr w:type="spellEnd"/>
     </w:p>
     <w:p>
       <w:r>
@@ -5930,6 +6863,7 @@
             <w:vAlign w:val="center"/>
           </w:tcPr>
           <w:p>
+            <w:proofErr w:type="spellStart"/>
             <w:r>
               <w:rPr>
                 <w:rFonts w:ascii="Courier New" w:hAnsi="Courier New"/>
@@ -5938,6 +6872,7 @@
               </w:rPr>
               <w:t>MedicalStaffID</w:t>
             </w:r>
+            <w:proofErr w:type="spellEnd"/>
           </w:p>
         </w:tc>
         <w:tc>
@@ -6007,13 +6942,23 @@
             <w:vAlign w:val="center"/>
           </w:tcPr>
           <w:p>
+            <w:proofErr w:type="gramStart"/>
             <w:r>
               <w:rPr>
                 <w:rFonts w:ascii="Courier New" w:hAnsi="Courier New"/>
                 <w:sz w:val="20"/>
                 <w:szCs w:val="20"/>
               </w:rPr>
-              <w:t>varchar(32)</w:t>
+              <w:t>varchar(</w:t>
+            </w:r>
+            <w:proofErr w:type="gramEnd"/>
+            <w:r>
+              <w:rPr>
+                <w:rFonts w:ascii="Courier New" w:hAnsi="Courier New"/>
+                <w:sz w:val="20"/>
+                <w:szCs w:val="20"/>
+              </w:rPr>
+              <w:t>32)</w:t>
             </w:r>
           </w:p>
         </w:tc>
@@ -6043,6 +6988,7 @@
             <w:vAlign w:val="center"/>
           </w:tcPr>
           <w:p>
+            <w:proofErr w:type="spellStart"/>
             <w:r>
               <w:rPr>
                 <w:rFonts w:ascii="Courier New" w:hAnsi="Courier New"/>
@@ -6051,21 +6997,32 @@
               </w:rPr>
               <w:t>LastName</w:t>
             </w:r>
-          </w:p>
-        </w:tc>
-        <w:tc>
-          <w:tcPr>
-            <w:tcW w:w="2000" w:type="dxa"/>
-            <w:vAlign w:val="center"/>
-          </w:tcPr>
-          <w:p>
+            <w:proofErr w:type="spellEnd"/>
+          </w:p>
+        </w:tc>
+        <w:tc>
+          <w:tcPr>
+            <w:tcW w:w="2000" w:type="dxa"/>
+            <w:vAlign w:val="center"/>
+          </w:tcPr>
+          <w:p>
+            <w:proofErr w:type="gramStart"/>
             <w:r>
               <w:rPr>
                 <w:rFonts w:ascii="Courier New" w:hAnsi="Courier New"/>
                 <w:sz w:val="20"/>
                 <w:szCs w:val="20"/>
               </w:rPr>
-              <w:t>varchar(32)</w:t>
+              <w:t>varchar(</w:t>
+            </w:r>
+            <w:proofErr w:type="gramEnd"/>
+            <w:r>
+              <w:rPr>
+                <w:rFonts w:ascii="Courier New" w:hAnsi="Courier New"/>
+                <w:sz w:val="20"/>
+                <w:szCs w:val="20"/>
+              </w:rPr>
+              <w:t>32)</w:t>
             </w:r>
           </w:p>
         </w:tc>
@@ -6111,13 +7068,23 @@
             <w:vAlign w:val="center"/>
           </w:tcPr>
           <w:p>
+            <w:proofErr w:type="gramStart"/>
             <w:r>
               <w:rPr>
                 <w:rFonts w:ascii="Courier New" w:hAnsi="Courier New"/>
                 <w:sz w:val="20"/>
                 <w:szCs w:val="20"/>
               </w:rPr>
-              <w:t>varchar(100)</w:t>
+              <w:t>varchar(</w:t>
+            </w:r>
+            <w:proofErr w:type="gramEnd"/>
+            <w:r>
+              <w:rPr>
+                <w:rFonts w:ascii="Courier New" w:hAnsi="Courier New"/>
+                <w:sz w:val="20"/>
+                <w:szCs w:val="20"/>
+              </w:rPr>
+              <w:t>100)</w:t>
             </w:r>
           </w:p>
         </w:tc>
@@ -6147,6 +7114,7 @@
             <w:vAlign w:val="center"/>
           </w:tcPr>
           <w:p>
+            <w:proofErr w:type="spellStart"/>
             <w:r>
               <w:rPr>
                 <w:rFonts w:ascii="Courier New" w:hAnsi="Courier New"/>
@@ -6155,6 +7123,7 @@
               </w:rPr>
               <w:t>HiringDate</w:t>
             </w:r>
+            <w:proofErr w:type="spellEnd"/>
           </w:p>
         </w:tc>
         <w:tc>
@@ -6215,13 +7184,23 @@
             <w:vAlign w:val="center"/>
           </w:tcPr>
           <w:p>
+            <w:proofErr w:type="gramStart"/>
             <w:r>
               <w:rPr>
                 <w:rFonts w:ascii="Courier New" w:hAnsi="Courier New"/>
                 <w:sz w:val="20"/>
                 <w:szCs w:val="20"/>
               </w:rPr>
-              <w:t>varchar(32)</w:t>
+              <w:t>varchar(</w:t>
+            </w:r>
+            <w:proofErr w:type="gramEnd"/>
+            <w:r>
+              <w:rPr>
+                <w:rFonts w:ascii="Courier New" w:hAnsi="Courier New"/>
+                <w:sz w:val="20"/>
+                <w:szCs w:val="20"/>
+              </w:rPr>
+              <w:t>32)</w:t>
             </w:r>
           </w:p>
         </w:tc>
@@ -6247,8 +7226,13 @@
         <w:pStyle w:val="Heading2"/>
       </w:pPr>
       <w:r>
-        <w:t>1.9. Table BillSummary</w:t>
-      </w:r>
+        <w:t xml:space="preserve">1.9. Table </w:t>
+      </w:r>
+      <w:proofErr w:type="spellStart"/>
+      <w:r>
+        <w:t>BillSummary</w:t>
+      </w:r>
+      <w:proofErr w:type="spellEnd"/>
     </w:p>
     <w:p>
       <w:r>
@@ -6370,6 +7354,7 @@
             <w:vAlign w:val="center"/>
           </w:tcPr>
           <w:p>
+            <w:proofErr w:type="spellStart"/>
             <w:r>
               <w:rPr>
                 <w:rFonts w:ascii="Courier New" w:hAnsi="Courier New"/>
@@ -6378,6 +7363,7 @@
               </w:rPr>
               <w:t>BillID</w:t>
             </w:r>
+            <w:proofErr w:type="spellEnd"/>
           </w:p>
         </w:tc>
         <w:tc>
@@ -6431,6 +7417,7 @@
             <w:vAlign w:val="center"/>
           </w:tcPr>
           <w:p>
+            <w:proofErr w:type="spellStart"/>
             <w:r>
               <w:rPr>
                 <w:rFonts w:ascii="Courier New" w:hAnsi="Courier New"/>
@@ -6439,6 +7426,7 @@
               </w:rPr>
               <w:t>OrderID</w:t>
             </w:r>
+            <w:proofErr w:type="spellEnd"/>
           </w:p>
         </w:tc>
         <w:tc>
@@ -6483,6 +7471,7 @@
             <w:vAlign w:val="center"/>
           </w:tcPr>
           <w:p>
+            <w:proofErr w:type="spellStart"/>
             <w:r>
               <w:rPr>
                 <w:rFonts w:ascii="Courier New" w:hAnsi="Courier New"/>
@@ -6492,6 +7481,7 @@
               <w:lastRenderedPageBreak/>
               <w:t>TotalAmount</w:t>
             </w:r>
+            <w:proofErr w:type="spellEnd"/>
           </w:p>
         </w:tc>
         <w:tc>
@@ -6536,6 +7526,7 @@
             <w:vAlign w:val="center"/>
           </w:tcPr>
           <w:p>
+            <w:proofErr w:type="spellStart"/>
             <w:r>
               <w:rPr>
                 <w:rFonts w:ascii="Courier New" w:hAnsi="Courier New"/>
@@ -6544,6 +7535,7 @@
               </w:rPr>
               <w:t>BillDate</w:t>
             </w:r>
+            <w:proofErr w:type="spellEnd"/>
           </w:p>
         </w:tc>
         <w:tc>
@@ -6588,6 +7580,7 @@
             <w:vAlign w:val="center"/>
           </w:tcPr>
           <w:p>
+            <w:proofErr w:type="spellStart"/>
             <w:r>
               <w:rPr>
                 <w:rFonts w:ascii="Courier New" w:hAnsi="Courier New"/>
@@ -6596,6 +7589,7 @@
               </w:rPr>
               <w:t>PatientID</w:t>
             </w:r>
+            <w:proofErr w:type="spellEnd"/>
           </w:p>
         </w:tc>
         <w:tc>
@@ -6640,6 +7634,7 @@
             <w:vAlign w:val="center"/>
           </w:tcPr>
           <w:p>
+            <w:proofErr w:type="spellStart"/>
             <w:r>
               <w:rPr>
                 <w:rFonts w:ascii="Courier New" w:hAnsi="Courier New"/>
@@ -6648,21 +7643,32 @@
               </w:rPr>
               <w:t>PaymentType</w:t>
             </w:r>
-          </w:p>
-        </w:tc>
-        <w:tc>
-          <w:tcPr>
-            <w:tcW w:w="2000" w:type="dxa"/>
-            <w:vAlign w:val="center"/>
-          </w:tcPr>
-          <w:p>
+            <w:proofErr w:type="spellEnd"/>
+          </w:p>
+        </w:tc>
+        <w:tc>
+          <w:tcPr>
+            <w:tcW w:w="2000" w:type="dxa"/>
+            <w:vAlign w:val="center"/>
+          </w:tcPr>
+          <w:p>
+            <w:proofErr w:type="gramStart"/>
             <w:r>
               <w:rPr>
                 <w:rFonts w:ascii="Courier New" w:hAnsi="Courier New"/>
                 <w:sz w:val="20"/>
                 <w:szCs w:val="20"/>
               </w:rPr>
-              <w:t>varchar(32)</w:t>
+              <w:t>varchar(</w:t>
+            </w:r>
+            <w:proofErr w:type="gramEnd"/>
+            <w:r>
+              <w:rPr>
+                <w:rFonts w:ascii="Courier New" w:hAnsi="Courier New"/>
+                <w:sz w:val="20"/>
+                <w:szCs w:val="20"/>
+              </w:rPr>
+              <w:t>32)</w:t>
             </w:r>
           </w:p>
         </w:tc>
@@ -6692,6 +7698,7 @@
             <w:vAlign w:val="center"/>
           </w:tcPr>
           <w:p>
+            <w:proofErr w:type="spellStart"/>
             <w:r>
               <w:rPr>
                 <w:rFonts w:ascii="Courier New" w:hAnsi="Courier New"/>
@@ -6700,6 +7707,7 @@
               </w:rPr>
               <w:t>TotalPaid</w:t>
             </w:r>
+            <w:proofErr w:type="spellEnd"/>
           </w:p>
         </w:tc>
         <w:tc>
@@ -6809,27 +7817,52 @@
       <w:bookmarkEnd w:id="3"/>
     </w:p>
     <w:p>
-      <w:r>
-        <w:t>Please find the below DDL scripts generated by Vertabelo</w:t>
-      </w:r>
+      <w:pPr>
+        <w:rPr>
+          <w:b/>
+          <w:bCs/>
+          <w:sz w:val="24"/>
+          <w:szCs w:val="24"/>
+        </w:rPr>
+      </w:pPr>
+      <w:r>
+        <w:rPr>
+          <w:b/>
+          <w:bCs/>
+          <w:sz w:val="24"/>
+          <w:szCs w:val="24"/>
+        </w:rPr>
+        <w:t xml:space="preserve">Please find the below DDL scripts generated by </w:t>
+      </w:r>
+      <w:proofErr w:type="spellStart"/>
+      <w:r>
+        <w:rPr>
+          <w:b/>
+          <w:bCs/>
+          <w:sz w:val="24"/>
+          <w:szCs w:val="24"/>
+        </w:rPr>
+        <w:t>Vertabelo</w:t>
+      </w:r>
+      <w:proofErr w:type="spellEnd"/>
     </w:p>
     <w:p>
       <w:r>
         <w:object w:dxaOrig="1520" w:dyaOrig="987" w14:anchorId="0D1F6DDB">
-          <v:shape id="_x0000_i1040" type="#_x0000_t75" style="width:76.2pt;height:49.2pt" o:ole="">
+          <v:shape id="_x0000_i1028" type="#_x0000_t75" style="width:76.2pt;height:49.2pt" o:ole="">
             <v:imagedata r:id="rId27" o:title=""/>
           </v:shape>
-          <o:OLEObject Type="Embed" ProgID="Package" ShapeID="_x0000_i1040" DrawAspect="Icon" ObjectID="_1700171994" r:id="rId28"/>
+          <o:OLEObject Type="Embed" ProgID="Package" ShapeID="_x0000_i1028" DrawAspect="Icon" ObjectID="_1700235765" r:id="rId28"/>
         </w:object>
       </w:r>
     </w:p>
     <w:p>
       <w:r>
         <w:object w:dxaOrig="1520" w:dyaOrig="987" w14:anchorId="53A2C76E">
-          <v:shape id="_x0000_i1042" type="#_x0000_t75" style="width:76.2pt;height:49.2pt" o:ole="">
+          <v:shape id="_x0000_i1029" type="#_x0000_t75" style="width:76.2pt;height:49.2pt" o:ole="">
             <v:imagedata r:id="rId29" o:title=""/>
           </v:shape>
-          <o:OLEObject Type="Embed" ProgID="Package" ShapeID="_x0000_i1042" DrawAspect="Icon" ObjectID="_1700171995" r:id="rId30"/>
+          <o:OLEObject Type="Embed" ProgID="Package" ShapeID="_x0000_i1029" DrawAspect="Icon" ObjectID="_1700235766" r:id="rId30"/>
         </w:object>
       </w:r>
     </w:p>
@@ -6931,25 +7964,65 @@
     <w:p>
       <w:pPr>
         <w:rPr>
+          <w:b/>
+          <w:bCs/>
           <w:color w:val="FF0000"/>
-        </w:rPr>
-      </w:pPr>
-      <w:r>
+          <w:sz w:val="28"/>
+          <w:szCs w:val="28"/>
+        </w:rPr>
+      </w:pPr>
+      <w:r>
+        <w:rPr>
+          <w:b/>
+          <w:bCs/>
+          <w:sz w:val="28"/>
+          <w:szCs w:val="28"/>
+        </w:rPr>
         <w:t xml:space="preserve">Below </w:t>
       </w:r>
       <w:r>
+        <w:rPr>
+          <w:b/>
+          <w:bCs/>
+          <w:sz w:val="28"/>
+          <w:szCs w:val="28"/>
+        </w:rPr>
         <w:t>are</w:t>
       </w:r>
       <w:r>
+        <w:rPr>
+          <w:b/>
+          <w:bCs/>
+          <w:sz w:val="28"/>
+          <w:szCs w:val="28"/>
+        </w:rPr>
         <w:t xml:space="preserve"> the </w:t>
       </w:r>
       <w:r>
+        <w:rPr>
+          <w:b/>
+          <w:bCs/>
+          <w:sz w:val="28"/>
+          <w:szCs w:val="28"/>
+        </w:rPr>
         <w:t>queries</w:t>
       </w:r>
       <w:r>
+        <w:rPr>
+          <w:b/>
+          <w:bCs/>
+          <w:sz w:val="28"/>
+          <w:szCs w:val="28"/>
+        </w:rPr>
         <w:t xml:space="preserve"> to insert </w:t>
       </w:r>
       <w:r>
+        <w:rPr>
+          <w:b/>
+          <w:bCs/>
+          <w:sz w:val="28"/>
+          <w:szCs w:val="28"/>
+        </w:rPr>
         <w:t>queries</w:t>
       </w:r>
     </w:p>
@@ -7477,16 +8550,59 @@
     <w:p>
       <w:r>
         <w:object w:dxaOrig="1520" w:dyaOrig="987" w14:anchorId="178C692E">
-          <v:shape id="_x0000_i1044" type="#_x0000_t75" style="width:76.2pt;height:49.2pt" o:ole="">
+          <v:shape id="_x0000_i1030" type="#_x0000_t75" style="width:76.2pt;height:49.2pt" o:ole="">
             <v:imagedata r:id="rId42" o:title=""/>
           </v:shape>
-          <o:OLEObject Type="Embed" ProgID="Package" ShapeID="_x0000_i1044" DrawAspect="Icon" ObjectID="_1700171996" r:id="rId43"/>
+          <o:OLEObject Type="Embed" ProgID="Package" ShapeID="_x0000_i1030" DrawAspect="Icon" ObjectID="_1700235767" r:id="rId43"/>
         </w:object>
       </w:r>
     </w:p>
     <w:p>
-      <w:r>
-        <w:t>Please find screenshots for the above queries.</w:t>
+      <w:pPr>
+        <w:rPr>
+          <w:b/>
+          <w:bCs/>
+          <w:sz w:val="24"/>
+          <w:szCs w:val="24"/>
+        </w:rPr>
+      </w:pPr>
+      <w:r>
+        <w:rPr>
+          <w:b/>
+          <w:bCs/>
+          <w:sz w:val="24"/>
+          <w:szCs w:val="24"/>
+        </w:rPr>
+        <w:t xml:space="preserve">Please find screenshots for the </w:t>
+      </w:r>
+      <w:proofErr w:type="gramStart"/>
+      <w:r>
+        <w:rPr>
+          <w:b/>
+          <w:bCs/>
+          <w:sz w:val="24"/>
+          <w:szCs w:val="24"/>
+        </w:rPr>
+        <w:t xml:space="preserve">DML </w:t>
+      </w:r>
+      <w:r>
+        <w:rPr>
+          <w:b/>
+          <w:bCs/>
+          <w:sz w:val="24"/>
+          <w:szCs w:val="24"/>
+        </w:rPr>
+        <w:t xml:space="preserve"> queries</w:t>
+      </w:r>
+      <w:proofErr w:type="gramEnd"/>
+      <w:r>
+        <w:rPr>
+          <w:b/>
+          <w:bCs/>
+          <w:sz w:val="24"/>
+          <w:szCs w:val="24"/>
+        </w:rPr>
+        <w:t>.</w:t>
       </w:r>
     </w:p>
     <w:p>
@@ -7539,9 +8655,21 @@
     <w:p>
       <w:pPr>
         <w:rPr>
-          <w:color w:val="FF0000"/>
-        </w:rPr>
-      </w:pPr>
+          <w:b/>
+          <w:bCs/>
+          <w:sz w:val="24"/>
+          <w:szCs w:val="24"/>
+        </w:rPr>
+      </w:pPr>
+      <w:r>
+        <w:rPr>
+          <w:b/>
+          <w:bCs/>
+          <w:sz w:val="24"/>
+          <w:szCs w:val="24"/>
+        </w:rPr>
+        <w:t>Please find below more DML queries</w:t>
+      </w:r>
     </w:p>
     <w:p>
       <w:pPr>
@@ -7657,11 +8785,37 @@
           <w:color w:val="FF0000"/>
         </w:rPr>
       </w:pPr>
+    </w:p>
+    <w:p>
+      <w:pPr>
+        <w:rPr>
+          <w:b/>
+          <w:bCs/>
+          <w:sz w:val="24"/>
+          <w:szCs w:val="24"/>
+        </w:rPr>
+      </w:pPr>
+      <w:r>
+        <w:rPr>
+          <w:b/>
+          <w:bCs/>
+          <w:sz w:val="24"/>
+          <w:szCs w:val="24"/>
+        </w:rPr>
+        <w:lastRenderedPageBreak/>
+        <w:t>Update queries</w:t>
+      </w:r>
+    </w:p>
+    <w:p>
+      <w:pPr>
+        <w:rPr>
+          <w:color w:val="FF0000"/>
+        </w:rPr>
+      </w:pPr>
       <w:r>
         <w:rPr>
           <w:noProof/>
         </w:rPr>
-        <w:lastRenderedPageBreak/>
         <w:drawing>
           <wp:inline distT="0" distB="0" distL="0" distR="0" wp14:anchorId="099934B3" wp14:editId="08254FE6">
             <wp:extent cx="5943600" cy="1122680"/>
@@ -7702,12 +8856,37 @@
     <w:p>
       <w:pPr>
         <w:rPr>
-          <w:color w:val="FF0000"/>
-        </w:rPr>
-      </w:pPr>
-      <w:r>
-        <w:rPr>
-          <w:noProof/>
+          <w:b/>
+          <w:bCs/>
+          <w:sz w:val="24"/>
+          <w:szCs w:val="24"/>
+        </w:rPr>
+      </w:pPr>
+      <w:r>
+        <w:rPr>
+          <w:b/>
+          <w:bCs/>
+          <w:sz w:val="24"/>
+          <w:szCs w:val="24"/>
+        </w:rPr>
+        <w:t>Delete queries</w:t>
+      </w:r>
+    </w:p>
+    <w:p>
+      <w:pPr>
+        <w:rPr>
+          <w:b/>
+          <w:bCs/>
+          <w:sz w:val="24"/>
+          <w:szCs w:val="24"/>
+        </w:rPr>
+      </w:pPr>
+      <w:r>
+        <w:rPr>
+          <w:b/>
+          <w:bCs/>
+          <w:sz w:val="24"/>
+          <w:szCs w:val="24"/>
         </w:rPr>
         <w:drawing>
           <wp:inline distT="0" distB="0" distL="0" distR="0" wp14:anchorId="09E7DF4D" wp14:editId="1F6E3330">
@@ -7749,6 +8928,25 @@
     <w:p>
       <w:pPr>
         <w:rPr>
+          <w:b/>
+          <w:bCs/>
+          <w:sz w:val="24"/>
+          <w:szCs w:val="24"/>
+        </w:rPr>
+      </w:pPr>
+      <w:r>
+        <w:rPr>
+          <w:b/>
+          <w:bCs/>
+          <w:sz w:val="24"/>
+          <w:szCs w:val="24"/>
+        </w:rPr>
+        <w:t>Join queries</w:t>
+      </w:r>
+    </w:p>
+    <w:p>
+      <w:pPr>
+        <w:rPr>
           <w:color w:val="FF0000"/>
         </w:rPr>
       </w:pPr>
@@ -7850,9 +9048,21 @@
     <w:p>
       <w:pPr>
         <w:rPr>
-          <w:color w:val="FF0000"/>
-        </w:rPr>
-      </w:pPr>
+          <w:b/>
+          <w:bCs/>
+          <w:sz w:val="24"/>
+          <w:szCs w:val="24"/>
+        </w:rPr>
+      </w:pPr>
+      <w:r>
+        <w:rPr>
+          <w:b/>
+          <w:bCs/>
+          <w:sz w:val="24"/>
+          <w:szCs w:val="24"/>
+        </w:rPr>
+        <w:t>Select queries</w:t>
+      </w:r>
     </w:p>
     <w:p>
       <w:pPr>
@@ -7980,7 +9190,15 @@
         <w:t>bill</w:t>
       </w:r>
       <w:r>
-        <w:t xml:space="preserve"> details has more dependency and users will frequently</w:t>
+        <w:t xml:space="preserve"> details </w:t>
+      </w:r>
+      <w:proofErr w:type="gramStart"/>
+      <w:r>
+        <w:t>has</w:t>
+      </w:r>
+      <w:proofErr w:type="gramEnd"/>
+      <w:r>
+        <w:t xml:space="preserve"> more dependency and users will frequently</w:t>
       </w:r>
       <w:r>
         <w:t xml:space="preserve"> ask</w:t>
@@ -8033,7 +9251,15 @@
         <w:t xml:space="preserve">, patients frequently used to check the availability of the medicine by name, so there is </w:t>
       </w:r>
       <w:r>
-        <w:t>need to index on medicine name on MedicinceStock table.</w:t>
+        <w:t xml:space="preserve">need to index on medicine name on </w:t>
+      </w:r>
+      <w:proofErr w:type="spellStart"/>
+      <w:r>
+        <w:t>MedicinceStock</w:t>
+      </w:r>
+      <w:proofErr w:type="spellEnd"/>
+      <w:r>
+        <w:t xml:space="preserve"> table.</w:t>
       </w:r>
     </w:p>
     <w:p>
@@ -8045,7 +9271,15 @@
         </w:numPr>
       </w:pPr>
       <w:r>
-        <w:t>Since the bill and order information grows automatically, sometimes we need to retrieve the bill details for auditing purpose, for the we can apply index on the bill date column of BillSummary Table.</w:t>
+        <w:t xml:space="preserve">Since the bill and order information grows automatically, sometimes we need to retrieve the bill details for auditing purpose, for the we can apply index on the bill date column of </w:t>
+      </w:r>
+      <w:proofErr w:type="spellStart"/>
+      <w:r>
+        <w:t>BillSummary</w:t>
+      </w:r>
+      <w:proofErr w:type="spellEnd"/>
+      <w:r>
+        <w:t xml:space="preserve"> Table.</w:t>
       </w:r>
     </w:p>
     <w:p>
@@ -8075,6 +9309,25 @@
       </w:r>
       <w:r>
         <w:t>)</w:t>
+      </w:r>
+    </w:p>
+    <w:p>
+      <w:pPr>
+        <w:rPr>
+          <w:b/>
+          <w:bCs/>
+          <w:sz w:val="24"/>
+          <w:szCs w:val="24"/>
+        </w:rPr>
+      </w:pPr>
+      <w:r>
+        <w:rPr>
+          <w:b/>
+          <w:bCs/>
+          <w:sz w:val="24"/>
+          <w:szCs w:val="24"/>
+        </w:rPr>
+        <w:t>Index creation</w:t>
       </w:r>
     </w:p>
     <w:p>
@@ -8122,6 +9375,25 @@
             </a:graphic>
           </wp:inline>
         </w:drawing>
+      </w:r>
+    </w:p>
+    <w:p>
+      <w:pPr>
+        <w:rPr>
+          <w:b/>
+          <w:bCs/>
+          <w:sz w:val="24"/>
+          <w:szCs w:val="24"/>
+        </w:rPr>
+      </w:pPr>
+      <w:r>
+        <w:rPr>
+          <w:b/>
+          <w:bCs/>
+          <w:sz w:val="24"/>
+          <w:szCs w:val="24"/>
+        </w:rPr>
+        <w:t>Show index details</w:t>
       </w:r>
     </w:p>
     <w:p>
@@ -8179,7 +9451,44 @@
     </w:p>
     <w:p>
       <w:r>
-        <w:t>From the indexes created when the user performs the where condition on any of the indexed column like DoctorType , MedicineName and BillDate the result will be quicker because index built as Tree . so, the complexity will be O(logN) while searching.</w:t>
+        <w:t xml:space="preserve">From the indexes created when the user performs the where condition on any of the indexed column like </w:t>
+      </w:r>
+      <w:proofErr w:type="spellStart"/>
+      <w:proofErr w:type="gramStart"/>
+      <w:r>
+        <w:t>DoctorType</w:t>
+      </w:r>
+      <w:proofErr w:type="spellEnd"/>
+      <w:r>
+        <w:t xml:space="preserve"> ,</w:t>
+      </w:r>
+      <w:proofErr w:type="gramEnd"/>
+      <w:r>
+        <w:t xml:space="preserve"> </w:t>
+      </w:r>
+      <w:proofErr w:type="spellStart"/>
+      <w:r>
+        <w:t>MedicineName</w:t>
+      </w:r>
+      <w:proofErr w:type="spellEnd"/>
+      <w:r>
+        <w:t xml:space="preserve"> and </w:t>
+      </w:r>
+      <w:proofErr w:type="spellStart"/>
+      <w:r>
+        <w:t>BillDate</w:t>
+      </w:r>
+      <w:proofErr w:type="spellEnd"/>
+      <w:r>
+        <w:t xml:space="preserve"> the result will be quicker because index built as Tree . so, the complexity will be O(</w:t>
+      </w:r>
+      <w:proofErr w:type="spellStart"/>
+      <w:r>
+        <w:t>logN</w:t>
+      </w:r>
+      <w:proofErr w:type="spellEnd"/>
+      <w:r>
+        <w:t>) while searching.</w:t>
       </w:r>
     </w:p>
     <w:p>
@@ -8194,7 +9503,15 @@
     </w:p>
     <w:p>
       <w:r>
-        <w:t>Please find the below sql to create the views</w:t>
+        <w:t xml:space="preserve">Please find the below </w:t>
+      </w:r>
+      <w:proofErr w:type="spellStart"/>
+      <w:r>
+        <w:t>sql</w:t>
+      </w:r>
+      <w:proofErr w:type="spellEnd"/>
+      <w:r>
+        <w:t xml:space="preserve"> to create the views</w:t>
       </w:r>
     </w:p>
     <w:p>
@@ -8206,7 +9523,15 @@
         </w:numPr>
       </w:pPr>
       <w:r>
-        <w:t>View to show the bills whose totalPaid is greater than average total paid</w:t>
+        <w:t xml:space="preserve">View to show the bills whose </w:t>
+      </w:r>
+      <w:proofErr w:type="spellStart"/>
+      <w:r>
+        <w:t>totalPaid</w:t>
+      </w:r>
+      <w:proofErr w:type="spellEnd"/>
+      <w:r>
+        <w:t xml:space="preserve"> is greater than average total paid</w:t>
       </w:r>
     </w:p>
     <w:p>
@@ -8236,6 +9561,25 @@
       </w:r>
       <w:r>
         <w:t xml:space="preserve"> repo</w:t>
+      </w:r>
+    </w:p>
+    <w:p>
+      <w:pPr>
+        <w:rPr>
+          <w:b/>
+          <w:bCs/>
+          <w:sz w:val="24"/>
+          <w:szCs w:val="24"/>
+        </w:rPr>
+      </w:pPr>
+      <w:r>
+        <w:rPr>
+          <w:b/>
+          <w:bCs/>
+          <w:sz w:val="24"/>
+          <w:szCs w:val="24"/>
+        </w:rPr>
+        <w:t>Create view</w:t>
       </w:r>
     </w:p>
     <w:p>
@@ -8288,6 +9632,25 @@
     <w:p>
       <w:pPr>
         <w:rPr>
+          <w:b/>
+          <w:bCs/>
+          <w:sz w:val="24"/>
+          <w:szCs w:val="24"/>
+        </w:rPr>
+      </w:pPr>
+      <w:r>
+        <w:rPr>
+          <w:b/>
+          <w:bCs/>
+          <w:sz w:val="24"/>
+          <w:szCs w:val="24"/>
+        </w:rPr>
+        <w:t>Select view</w:t>
+      </w:r>
+    </w:p>
+    <w:p>
+      <w:pPr>
+        <w:rPr>
           <w:color w:val="FF0000"/>
         </w:rPr>
       </w:pPr>
@@ -8335,6 +9698,26 @@
     <w:p>
       <w:pPr>
         <w:rPr>
+          <w:b/>
+          <w:bCs/>
+          <w:sz w:val="24"/>
+          <w:szCs w:val="24"/>
+        </w:rPr>
+      </w:pPr>
+      <w:r>
+        <w:rPr>
+          <w:b/>
+          <w:bCs/>
+          <w:sz w:val="24"/>
+          <w:szCs w:val="24"/>
+        </w:rPr>
+        <w:lastRenderedPageBreak/>
+        <w:t>Create view</w:t>
+      </w:r>
+    </w:p>
+    <w:p>
+      <w:pPr>
+        <w:rPr>
           <w:color w:val="FF0000"/>
         </w:rPr>
       </w:pPr>
@@ -8382,6 +9765,25 @@
     <w:p>
       <w:pPr>
         <w:rPr>
+          <w:b/>
+          <w:bCs/>
+          <w:sz w:val="24"/>
+          <w:szCs w:val="24"/>
+        </w:rPr>
+      </w:pPr>
+      <w:r>
+        <w:rPr>
+          <w:b/>
+          <w:bCs/>
+          <w:sz w:val="24"/>
+          <w:szCs w:val="24"/>
+        </w:rPr>
+        <w:t>Select view</w:t>
+      </w:r>
+    </w:p>
+    <w:p>
+      <w:pPr>
+        <w:rPr>
           <w:color w:val="FF0000"/>
         </w:rPr>
       </w:pPr>
@@ -8389,7 +9791,6 @@
         <w:rPr>
           <w:noProof/>
         </w:rPr>
-        <w:lastRenderedPageBreak/>
         <w:drawing>
           <wp:inline distT="0" distB="0" distL="0" distR="0" wp14:anchorId="660C6512" wp14:editId="6223C347">
             <wp:extent cx="5943600" cy="1774190"/>
@@ -8528,6 +9929,31 @@
         <w:t xml:space="preserve"> in GitHub as well.</w:t>
       </w:r>
     </w:p>
+    <w:p/>
+    <w:p/>
+    <w:p/>
+    <w:p/>
+    <w:p/>
+    <w:p>
+      <w:pPr>
+        <w:rPr>
+          <w:b/>
+          <w:bCs/>
+          <w:sz w:val="24"/>
+          <w:szCs w:val="24"/>
+        </w:rPr>
+      </w:pPr>
+      <w:r>
+        <w:rPr>
+          <w:b/>
+          <w:bCs/>
+          <w:sz w:val="24"/>
+          <w:szCs w:val="24"/>
+        </w:rPr>
+        <w:lastRenderedPageBreak/>
+        <w:t>Create Trigger</w:t>
+      </w:r>
+    </w:p>
     <w:p>
       <w:pPr>
         <w:rPr>
@@ -8592,7 +10018,6 @@
         <w:rPr>
           <w:noProof/>
         </w:rPr>
-        <w:lastRenderedPageBreak/>
         <w:drawing>
           <wp:inline distT="0" distB="0" distL="0" distR="0" wp14:anchorId="1A2DE982" wp14:editId="2D90C69D">
             <wp:extent cx="5943600" cy="1186180"/>
@@ -8788,6 +10213,7 @@
         <w:rPr>
           <w:noProof/>
         </w:rPr>
+        <w:lastRenderedPageBreak/>
         <w:drawing>
           <wp:inline distT="0" distB="0" distL="0" distR="0" wp14:anchorId="4B3BEC4A" wp14:editId="6DBEDAAF">
             <wp:extent cx="5943600" cy="1940560"/>
@@ -8827,7 +10253,6 @@
     </w:p>
     <w:p>
       <w:r>
-        <w:lastRenderedPageBreak/>
         <w:t xml:space="preserve">In our use case, we have created the trigger </w:t>
       </w:r>
       <w:r>
@@ -8838,24 +10263,77 @@
         <w:t>BEFORE UPDATE</w:t>
       </w:r>
       <w:r>
-        <w:t xml:space="preserve"> on MedicineStock </w:t>
+        <w:t xml:space="preserve"> on </w:t>
+      </w:r>
+      <w:proofErr w:type="spellStart"/>
+      <w:r>
+        <w:t>MedicineStock</w:t>
+      </w:r>
+      <w:proofErr w:type="spellEnd"/>
+      <w:r>
+        <w:t xml:space="preserve"> </w:t>
       </w:r>
       <w:r>
         <w:t>update,</w:t>
       </w:r>
       <w:r>
-        <w:t xml:space="preserve"> whenever stock</w:t>
+        <w:t xml:space="preserve"> whenever </w:t>
+      </w:r>
+      <w:proofErr w:type="spellStart"/>
+      <w:proofErr w:type="gramStart"/>
+      <w:r>
+        <w:t>stock</w:t>
       </w:r>
       <w:r>
         <w:t>Q</w:t>
       </w:r>
       <w:r>
-        <w:t>ty , price etc.. updates a new record will be inserted into the Medicine_Audit for auditing purpose.</w:t>
-      </w:r>
-    </w:p>
-    <w:p>
-      <w:r>
-        <w:t>As you can see on the above screenshots whenever there is a update on MedicineStock table a new record is inserted with old values into the Medicine_Audit.</w:t>
+        <w:t>ty</w:t>
+      </w:r>
+      <w:proofErr w:type="spellEnd"/>
+      <w:r>
+        <w:t xml:space="preserve"> ,</w:t>
+      </w:r>
+      <w:proofErr w:type="gramEnd"/>
+      <w:r>
+        <w:t xml:space="preserve"> price etc.. updates a new record will be inserted into the </w:t>
+      </w:r>
+      <w:proofErr w:type="spellStart"/>
+      <w:r>
+        <w:t>Medicine_Audit</w:t>
+      </w:r>
+      <w:proofErr w:type="spellEnd"/>
+      <w:r>
+        <w:t xml:space="preserve"> for auditing purpose.</w:t>
+      </w:r>
+    </w:p>
+    <w:p>
+      <w:r>
+        <w:t xml:space="preserve">As you can see on the above screenshots whenever there is </w:t>
+      </w:r>
+      <w:proofErr w:type="gramStart"/>
+      <w:r>
+        <w:t>a</w:t>
+      </w:r>
+      <w:proofErr w:type="gramEnd"/>
+      <w:r>
+        <w:t xml:space="preserve"> update on </w:t>
+      </w:r>
+      <w:proofErr w:type="spellStart"/>
+      <w:r>
+        <w:t>MedicineStock</w:t>
+      </w:r>
+      <w:proofErr w:type="spellEnd"/>
+      <w:r>
+        <w:t xml:space="preserve"> table a new record is inserted with old values into the </w:t>
+      </w:r>
+      <w:proofErr w:type="spellStart"/>
+      <w:r>
+        <w:t>Medicine_Audit</w:t>
+      </w:r>
+      <w:proofErr w:type="spellEnd"/>
+      <w:r>
+        <w:t>.</w:t>
       </w:r>
     </w:p>
     <w:p>
@@ -8871,6 +10349,25 @@
     <w:p>
       <w:r>
         <w:t>In MySQL, a transaction is a set of statements, queries, or operations, such as select, insert, update, or delete, that are executed sequentially as a single work unit and can be committed or rolled back. When a transaction makes many database modifications, two things happen:</w:t>
+      </w:r>
+    </w:p>
+    <w:p>
+      <w:pPr>
+        <w:rPr>
+          <w:b/>
+          <w:bCs/>
+          <w:sz w:val="24"/>
+          <w:szCs w:val="24"/>
+        </w:rPr>
+      </w:pPr>
+      <w:r>
+        <w:rPr>
+          <w:b/>
+          <w:bCs/>
+          <w:sz w:val="24"/>
+          <w:szCs w:val="24"/>
+        </w:rPr>
+        <w:t xml:space="preserve">Transaction </w:t>
       </w:r>
     </w:p>
     <w:p>
@@ -8921,6 +10418,7 @@
         <w:rPr>
           <w:noProof/>
         </w:rPr>
+        <w:lastRenderedPageBreak/>
         <w:drawing>
           <wp:inline distT="0" distB="0" distL="0" distR="0" wp14:anchorId="543E80AD" wp14:editId="156A1989">
             <wp:extent cx="5943600" cy="2691765"/>
@@ -8959,7 +10457,17 @@
       </w:r>
     </w:p>
     <w:p>
-      <w:r>
+      <w:pPr>
+        <w:rPr>
+          <w:b/>
+          <w:bCs/>
+        </w:rPr>
+      </w:pPr>
+      <w:r>
+        <w:rPr>
+          <w:b/>
+          <w:bCs/>
+        </w:rPr>
         <w:t>When the transaction is committed, either all modifications are successful.</w:t>
       </w:r>
     </w:p>
@@ -8968,7 +10476,6 @@
         <w:rPr>
           <w:noProof/>
         </w:rPr>
-        <w:lastRenderedPageBreak/>
         <w:drawing>
           <wp:inline distT="0" distB="0" distL="0" distR="0" wp14:anchorId="42F79D11" wp14:editId="6F571141">
             <wp:extent cx="5943600" cy="1349375"/>
@@ -9049,7 +10556,17 @@
       </w:r>
     </w:p>
     <w:p>
-      <w:r>
+      <w:pPr>
+        <w:rPr>
+          <w:b/>
+          <w:bCs/>
+        </w:rPr>
+      </w:pPr>
+      <w:r>
+        <w:rPr>
+          <w:b/>
+          <w:bCs/>
+        </w:rPr>
         <w:t>When a transaction is rolled back, all changes are undone.</w:t>
       </w:r>
     </w:p>
@@ -9065,7 +10582,23 @@
         <w:t>rollback</w:t>
       </w:r>
       <w:r>
-        <w:t xml:space="preserve"> orderid 757 and billid 12351 are</w:t>
+        <w:t xml:space="preserve"> </w:t>
+      </w:r>
+      <w:proofErr w:type="spellStart"/>
+      <w:r>
+        <w:t>orderid</w:t>
+      </w:r>
+      <w:proofErr w:type="spellEnd"/>
+      <w:r>
+        <w:t xml:space="preserve"> 757 and </w:t>
+      </w:r>
+      <w:proofErr w:type="spellStart"/>
+      <w:r>
+        <w:t>billid</w:t>
+      </w:r>
+      <w:proofErr w:type="spellEnd"/>
+      <w:r>
+        <w:t xml:space="preserve"> 12351 are</w:t>
       </w:r>
       <w:r>
         <w:t xml:space="preserve"> not</w:t>
@@ -9080,6 +10613,7 @@
       </w:pPr>
       <w:bookmarkStart w:id="9" w:name="_Toc85814580"/>
       <w:r>
+        <w:lastRenderedPageBreak/>
         <w:t>Database Security</w:t>
       </w:r>
       <w:bookmarkEnd w:id="9"/>
@@ -9102,36 +10636,80 @@
       </w:r>
     </w:p>
     <w:p>
-      <w:r>
-        <w:rPr>
-          <w:b/>
-          <w:bCs/>
-        </w:rPr>
-        <w:t>Pharmacy_admin :</w:t>
-      </w:r>
+      <w:proofErr w:type="spellStart"/>
+      <w:r>
+        <w:rPr>
+          <w:b/>
+          <w:bCs/>
+        </w:rPr>
+        <w:t>Pharmacy_</w:t>
+      </w:r>
+      <w:proofErr w:type="gramStart"/>
+      <w:r>
+        <w:rPr>
+          <w:b/>
+          <w:bCs/>
+        </w:rPr>
+        <w:t>admin</w:t>
+      </w:r>
+      <w:proofErr w:type="spellEnd"/>
+      <w:r>
+        <w:rPr>
+          <w:b/>
+          <w:bCs/>
+        </w:rPr>
+        <w:t xml:space="preserve"> :</w:t>
+      </w:r>
+      <w:proofErr w:type="gramEnd"/>
       <w:r>
         <w:t xml:space="preserve"> this user has all the privileges on the pharmacy database, this user can update , add tables, drop tables, etc.</w:t>
       </w:r>
     </w:p>
     <w:p>
-      <w:r>
-        <w:rPr>
-          <w:b/>
-          <w:bCs/>
-        </w:rPr>
-        <w:t>Medicine_stock_user:</w:t>
-      </w:r>
-      <w:r>
-        <w:t xml:space="preserve"> this user has the access only on MedicineStock table where this user can update, select, delete and insert the medicine records.</w:t>
-      </w:r>
-    </w:p>
-    <w:p>
-      <w:r>
-        <w:rPr>
-          <w:b/>
-          <w:bCs/>
-        </w:rPr>
-        <w:t>Pharmacy_staff_user:</w:t>
+      <w:proofErr w:type="spellStart"/>
+      <w:r>
+        <w:rPr>
+          <w:b/>
+          <w:bCs/>
+        </w:rPr>
+        <w:t>Medicine_stock_user</w:t>
+      </w:r>
+      <w:proofErr w:type="spellEnd"/>
+      <w:r>
+        <w:rPr>
+          <w:b/>
+          <w:bCs/>
+        </w:rPr>
+        <w:t>:</w:t>
+      </w:r>
+      <w:r>
+        <w:t xml:space="preserve"> this user has the access only on </w:t>
+      </w:r>
+      <w:proofErr w:type="spellStart"/>
+      <w:r>
+        <w:t>MedicineStock</w:t>
+      </w:r>
+      <w:proofErr w:type="spellEnd"/>
+      <w:r>
+        <w:t xml:space="preserve"> table where this user can update, select, delete and insert the medicine records.</w:t>
+      </w:r>
+    </w:p>
+    <w:p>
+      <w:proofErr w:type="spellStart"/>
+      <w:r>
+        <w:rPr>
+          <w:b/>
+          <w:bCs/>
+        </w:rPr>
+        <w:t>Pharmacy_staff_user</w:t>
+      </w:r>
+      <w:proofErr w:type="spellEnd"/>
+      <w:r>
+        <w:rPr>
+          <w:b/>
+          <w:bCs/>
+        </w:rPr>
+        <w:t>:</w:t>
       </w:r>
       <w:r>
         <w:t xml:space="preserve"> pharmacy staff can view all the tables in read-only privilege</w:t>
@@ -9145,6 +10723,25 @@
     <w:p>
       <w:pPr>
         <w:rPr>
+          <w:b/>
+          <w:bCs/>
+          <w:sz w:val="24"/>
+          <w:szCs w:val="24"/>
+        </w:rPr>
+      </w:pPr>
+      <w:r>
+        <w:rPr>
+          <w:b/>
+          <w:bCs/>
+          <w:sz w:val="24"/>
+          <w:szCs w:val="24"/>
+        </w:rPr>
+        <w:t>Creating users with permission</w:t>
+      </w:r>
+    </w:p>
+    <w:p>
+      <w:pPr>
+        <w:rPr>
           <w:color w:val="FF0000"/>
         </w:rPr>
       </w:pPr>
@@ -9152,7 +10749,6 @@
         <w:rPr>
           <w:noProof/>
         </w:rPr>
-        <w:lastRenderedPageBreak/>
         <w:drawing>
           <wp:inline distT="0" distB="0" distL="0" distR="0" wp14:anchorId="49A4377A" wp14:editId="3BF12062">
             <wp:extent cx="5943600" cy="2183765"/>
@@ -9308,6 +10904,7 @@
         <w:rPr>
           <w:noProof/>
         </w:rPr>
+        <w:lastRenderedPageBreak/>
         <w:drawing>
           <wp:inline distT="0" distB="0" distL="0" distR="0" wp14:anchorId="510C2CCF" wp14:editId="5B1FE1C8">
             <wp:extent cx="5943600" cy="2015490"/>
@@ -9353,17 +10950,55 @@
       </w:pPr>
     </w:p>
     <w:p>
-      <w:r>
+      <w:pPr>
+        <w:rPr>
+          <w:b/>
+          <w:bCs/>
+        </w:rPr>
+      </w:pPr>
+      <w:r>
+        <w:rPr>
+          <w:b/>
+          <w:bCs/>
+        </w:rPr>
         <w:t xml:space="preserve">For </w:t>
       </w:r>
       <w:r>
+        <w:rPr>
+          <w:b/>
+          <w:bCs/>
+        </w:rPr>
         <w:t>Example,</w:t>
       </w:r>
       <w:r>
-        <w:t xml:space="preserve"> we can see ‘pharmac</w:t>
-      </w:r>
-      <w:r>
-        <w:t>y_staff_user’ has only read only access on tables</w:t>
+        <w:rPr>
+          <w:b/>
+          <w:bCs/>
+        </w:rPr>
+        <w:t xml:space="preserve"> we can see ‘</w:t>
+      </w:r>
+      <w:proofErr w:type="spellStart"/>
+      <w:r>
+        <w:rPr>
+          <w:b/>
+          <w:bCs/>
+        </w:rPr>
+        <w:t>pharmac</w:t>
+      </w:r>
+      <w:r>
+        <w:rPr>
+          <w:b/>
+          <w:bCs/>
+        </w:rPr>
+        <w:t>y_staff_user</w:t>
+      </w:r>
+      <w:proofErr w:type="spellEnd"/>
+      <w:r>
+        <w:rPr>
+          <w:b/>
+          <w:bCs/>
+        </w:rPr>
+        <w:t>’ has only read only access on tables</w:t>
       </w:r>
     </w:p>
     <w:p>
@@ -9371,7 +11006,6 @@
         <w:rPr>
           <w:noProof/>
         </w:rPr>
-        <w:lastRenderedPageBreak/>
         <w:drawing>
           <wp:inline distT="0" distB="0" distL="0" distR="0" wp14:anchorId="3590CCBE" wp14:editId="75A07293">
             <wp:extent cx="5943600" cy="2121535"/>
@@ -9496,15 +11130,47 @@
     </w:p>
     <w:p>
       <w:r>
-        <w:t>As we can see pharmacy_staff_user is denied to update the table.</w:t>
-      </w:r>
-    </w:p>
-    <w:p>
-      <w:r>
-        <w:t>Similarly, a pharmacy_admin has all the privileges on pharmacy database</w:t>
-      </w:r>
-      <w:r>
-        <w:t>.</w:t>
+        <w:t xml:space="preserve">As we can see </w:t>
+      </w:r>
+      <w:proofErr w:type="spellStart"/>
+      <w:r>
+        <w:t>pharmacy_staff_user</w:t>
+      </w:r>
+      <w:proofErr w:type="spellEnd"/>
+      <w:r>
+        <w:t xml:space="preserve"> is denied to update the table.</w:t>
+      </w:r>
+    </w:p>
+    <w:p>
+      <w:pPr>
+        <w:rPr>
+          <w:b/>
+          <w:bCs/>
+        </w:rPr>
+      </w:pPr>
+      <w:r>
+        <w:rPr>
+          <w:b/>
+          <w:bCs/>
+        </w:rPr>
+        <w:lastRenderedPageBreak/>
+        <w:t xml:space="preserve">Similarly, a </w:t>
+      </w:r>
+      <w:proofErr w:type="spellStart"/>
+      <w:r>
+        <w:rPr>
+          <w:b/>
+          <w:bCs/>
+        </w:rPr>
+        <w:t>pharmacy_admin</w:t>
+      </w:r>
+      <w:proofErr w:type="spellEnd"/>
+      <w:r>
+        <w:rPr>
+          <w:b/>
+          <w:bCs/>
+        </w:rPr>
+        <w:t xml:space="preserve"> has all the privileges on pharmacy database.</w:t>
       </w:r>
     </w:p>
     <w:p>
@@ -9554,7 +11220,6 @@
         <w:rPr>
           <w:noProof/>
         </w:rPr>
-        <w:lastRenderedPageBreak/>
         <w:drawing>
           <wp:inline distT="0" distB="0" distL="0" distR="0" wp14:anchorId="52E6A259" wp14:editId="4A2D4EB5">
             <wp:extent cx="5943600" cy="2242820"/>
@@ -9594,8 +11259,13 @@
     </w:p>
     <w:p/>
     <w:p>
-      <w:r>
-        <w:t>Pharmacy_admin has all privileges on pharmacy database.</w:t>
+      <w:proofErr w:type="spellStart"/>
+      <w:r>
+        <w:t>Pharmacy_admin</w:t>
+      </w:r>
+      <w:proofErr w:type="spellEnd"/>
+      <w:r>
+        <w:t xml:space="preserve"> has all privileges on pharmacy database.</w:t>
       </w:r>
       <w:r>
         <w:t xml:space="preserve"> as we could able to update the records successfully.</w:t>
@@ -9723,6 +11393,7 @@
       </w:pPr>
       <w:bookmarkStart w:id="10" w:name="_Toc85814581"/>
       <w:r>
+        <w:lastRenderedPageBreak/>
         <w:t>Locking and Concurrent Access</w:t>
       </w:r>
       <w:bookmarkEnd w:id="10"/>
@@ -9766,7 +11437,6 @@
         <w:jc w:val="both"/>
       </w:pPr>
       <w:r>
-        <w:lastRenderedPageBreak/>
         <w:t>READ LOCK: This lock allows a user to only read the data from a table.</w:t>
       </w:r>
     </w:p>
@@ -9781,13 +11451,31 @@
       </w:r>
     </w:p>
     <w:p>
-      <w:r>
+      <w:pPr>
+        <w:rPr>
+          <w:b/>
+          <w:bCs/>
+        </w:rPr>
+      </w:pPr>
+      <w:r>
+        <w:rPr>
+          <w:b/>
+          <w:bCs/>
+        </w:rPr>
         <w:t>1</w:t>
       </w:r>
       <w:r>
+        <w:rPr>
+          <w:b/>
+          <w:bCs/>
+        </w:rPr>
         <w:t>st</w:t>
       </w:r>
       <w:r>
+        <w:rPr>
+          <w:b/>
+          <w:bCs/>
+        </w:rPr>
         <w:t xml:space="preserve"> Session</w:t>
       </w:r>
     </w:p>
@@ -9839,7 +11527,17 @@
       </w:r>
     </w:p>
     <w:p>
-      <w:r>
+      <w:pPr>
+        <w:rPr>
+          <w:b/>
+          <w:bCs/>
+        </w:rPr>
+      </w:pPr>
+      <w:r>
+        <w:rPr>
+          <w:b/>
+          <w:bCs/>
+        </w:rPr>
         <w:t>2nd Session</w:t>
       </w:r>
     </w:p>
@@ -9887,7 +11585,23 @@
     </w:p>
     <w:p>
       <w:r>
-        <w:t>SELECT CONNECTION_ID() shows the active connectionid list</w:t>
+        <w:t>SELECT CONNECTION_</w:t>
+      </w:r>
+      <w:proofErr w:type="gramStart"/>
+      <w:r>
+        <w:t>ID(</w:t>
+      </w:r>
+      <w:proofErr w:type="gramEnd"/>
+      <w:r>
+        <w:t xml:space="preserve">) shows the active </w:t>
+      </w:r>
+      <w:proofErr w:type="spellStart"/>
+      <w:r>
+        <w:t>connectionid</w:t>
+      </w:r>
+      <w:proofErr w:type="spellEnd"/>
+      <w:r>
+        <w:t xml:space="preserve"> list</w:t>
       </w:r>
     </w:p>
     <w:p>
@@ -9895,6 +11609,7 @@
         <w:rPr>
           <w:noProof/>
         </w:rPr>
+        <w:lastRenderedPageBreak/>
         <w:drawing>
           <wp:inline distT="0" distB="0" distL="0" distR="0" wp14:anchorId="47CF1B2A" wp14:editId="6D1BD918">
             <wp:extent cx="5943600" cy="1466215"/>
@@ -9944,7 +11659,17 @@
       </w:r>
     </w:p>
     <w:p>
-      <w:r>
+      <w:pPr>
+        <w:rPr>
+          <w:b/>
+          <w:bCs/>
+        </w:rPr>
+      </w:pPr>
+      <w:r>
+        <w:rPr>
+          <w:b/>
+          <w:bCs/>
+        </w:rPr>
         <w:t>SHOW PROCESSLIST will show the waiting queries</w:t>
       </w:r>
     </w:p>
@@ -9991,8 +11716,17 @@
       </w:r>
     </w:p>
     <w:p>
-      <w:r>
-        <w:lastRenderedPageBreak/>
+      <w:pPr>
+        <w:rPr>
+          <w:b/>
+          <w:bCs/>
+        </w:rPr>
+      </w:pPr>
+      <w:r>
+        <w:rPr>
+          <w:b/>
+          <w:bCs/>
+        </w:rPr>
         <w:t>1st Session</w:t>
       </w:r>
     </w:p>
@@ -10039,7 +11773,17 @@
       </w:r>
     </w:p>
     <w:p>
-      <w:r>
+      <w:pPr>
+        <w:rPr>
+          <w:b/>
+          <w:bCs/>
+        </w:rPr>
+      </w:pPr>
+      <w:r>
+        <w:rPr>
+          <w:b/>
+          <w:bCs/>
+        </w:rPr>
         <w:t>2nd Session</w:t>
       </w:r>
     </w:p>
@@ -10095,6 +11839,7 @@
         <w:rPr>
           <w:noProof/>
         </w:rPr>
+        <w:lastRenderedPageBreak/>
         <w:drawing>
           <wp:inline distT="0" distB="0" distL="0" distR="0" wp14:anchorId="39348A55" wp14:editId="54A11B21">
             <wp:extent cx="5943600" cy="2943225"/>
@@ -10161,13 +11906,7 @@
     </w:p>
     <w:p>
       <w:r>
-        <w:t xml:space="preserve">Data is an important part of running any </w:t>
-      </w:r>
-      <w:r>
-        <w:t>organization</w:t>
-      </w:r>
-      <w:r>
-        <w:t>, no matter how big or little it is. You could lose a lot of money if your business data is lost. Many businesses rely on online data backup for data protection to ensure that their sensitive data is safe from theft, damage, or disasters.</w:t>
+        <w:t>Data is an important part of running any organization, no matter how big or little it is. You could lose a lot of money if your business data is lost. Many businesses rely on online data backup for data protection to ensure that their sensitive data is safe from theft, damage, or disasters.</w:t>
       </w:r>
     </w:p>
     <w:p>
@@ -10202,85 +11941,98 @@
           <w:b/>
           <w:bCs/>
         </w:rPr>
+        <w:t>Location:</w:t>
+      </w:r>
+      <w:r>
+        <w:rPr>
+          <w:b/>
+          <w:bCs/>
+        </w:rPr>
+        <w:t xml:space="preserve"> </w:t>
+      </w:r>
+      <w:r>
+        <w:t xml:space="preserve">Setting up and saving the database in on-premise servers will takes lot of time and manual </w:t>
+      </w:r>
+      <w:r>
+        <w:t>effort,</w:t>
+      </w:r>
+      <w:r>
+        <w:t xml:space="preserve"> which cloud providing services like </w:t>
+      </w:r>
+      <w:proofErr w:type="spellStart"/>
+      <w:r>
+        <w:t>aws</w:t>
+      </w:r>
+      <w:proofErr w:type="spellEnd"/>
+      <w:r>
+        <w:t xml:space="preserve"> MySQL </w:t>
+      </w:r>
+      <w:r>
+        <w:t>etc...</w:t>
+      </w:r>
+      <w:r>
+        <w:t xml:space="preserve"> we can leverage the cloud advantages. Where cloud providers will provide the autoscaling, reliability and fault tolerance out of box. With cloud autoscaling can be done with matter of minutes to hours.</w:t>
+      </w:r>
+    </w:p>
+    <w:p>
+      <w:r>
+        <w:rPr>
+          <w:b/>
+          <w:bCs/>
+        </w:rPr>
+        <w:t>Automation:</w:t>
+      </w:r>
+      <w:r>
+        <w:t xml:space="preserve"> </w:t>
+      </w:r>
+      <w:r>
+        <w:t xml:space="preserve">There are many ways to automate the backup of </w:t>
+      </w:r>
+      <w:r>
+        <w:t>MySQL</w:t>
+      </w:r>
+      <w:r>
+        <w:t xml:space="preserve">. The ideal and simple way to automate the backup is </w:t>
+      </w:r>
+      <w:r>
+        <w:t xml:space="preserve">to add the </w:t>
+      </w:r>
+      <w:r>
+        <w:t>MySQL</w:t>
+      </w:r>
+      <w:r>
+        <w:t xml:space="preserve"> backup command to the job which runs on timely basis. If we choose cloud provider services of </w:t>
+      </w:r>
+      <w:r>
+        <w:t>MySQL</w:t>
+      </w:r>
+      <w:r>
+        <w:t xml:space="preserve">, backups will be automatically supported by cloud providers like </w:t>
+      </w:r>
+      <w:proofErr w:type="spellStart"/>
+      <w:r>
+        <w:t>aws</w:t>
+      </w:r>
+      <w:proofErr w:type="spellEnd"/>
+      <w:r>
+        <w:t>, azure etc.</w:t>
+      </w:r>
+    </w:p>
+    <w:p>
+      <w:r>
+        <w:rPr>
+          <w:b/>
+          <w:bCs/>
+        </w:rPr>
+        <w:t>Security:</w:t>
+      </w:r>
+      <w:r>
+        <w:t xml:space="preserve"> An online database backup will save you money by eliminating the need to set up your own system and allowing you to make the most of your existing resources. The easiest method to ensure that your data is safe and secure is to use an online database backup service.</w:t>
+      </w:r>
+    </w:p>
+    <w:p>
+      <w:r>
         <w:lastRenderedPageBreak/>
-        <w:t>Location:</w:t>
-      </w:r>
-      <w:r>
-        <w:rPr>
-          <w:b/>
-          <w:bCs/>
-        </w:rPr>
-        <w:t xml:space="preserve"> </w:t>
-      </w:r>
-      <w:r>
-        <w:t xml:space="preserve">Setting up and saving the database in on-premise servers will takes lot of time and manual </w:t>
-      </w:r>
-      <w:r>
-        <w:t>effort,</w:t>
-      </w:r>
-      <w:r>
-        <w:t xml:space="preserve"> which cloud providing services like aws MySQL </w:t>
-      </w:r>
-      <w:r>
-        <w:t>etc...</w:t>
-      </w:r>
-      <w:r>
-        <w:t xml:space="preserve"> we can leverage the cloud advantages. Where cloud providers will provide the autoscaling, reliability and fault tolerance out of box. With cloud autoscaling can be done with matter of minutes to hours.</w:t>
-      </w:r>
-    </w:p>
-    <w:p>
-      <w:r>
-        <w:rPr>
-          <w:b/>
-          <w:bCs/>
-        </w:rPr>
-        <w:t>Automation:</w:t>
-      </w:r>
-      <w:r>
-        <w:t xml:space="preserve"> </w:t>
-      </w:r>
-      <w:r>
-        <w:t xml:space="preserve">There are many ways to automate the backup of </w:t>
-      </w:r>
-      <w:r>
-        <w:t>MySQL</w:t>
-      </w:r>
-      <w:r>
-        <w:t xml:space="preserve">. The ideal and simple way to automate the backup is </w:t>
-      </w:r>
-      <w:r>
-        <w:t xml:space="preserve">to add the </w:t>
-      </w:r>
-      <w:r>
-        <w:t>MySQL</w:t>
-      </w:r>
-      <w:r>
-        <w:t xml:space="preserve"> backup command to the job which runs on timely basis. If we choose cloud provider services of </w:t>
-      </w:r>
-      <w:r>
-        <w:t>MySQL</w:t>
-      </w:r>
-      <w:r>
-        <w:t>, backups will be automatically supported by cloud providers like aws, azure etc.</w:t>
-      </w:r>
-    </w:p>
-    <w:p>
-      <w:r>
-        <w:rPr>
-          <w:b/>
-          <w:bCs/>
-        </w:rPr>
-        <w:t>Security:</w:t>
-      </w:r>
-      <w:r>
-        <w:t xml:space="preserve"> </w:t>
-      </w:r>
-      <w:r>
-        <w:t>An online database backup will save you money by eliminating the need to set up your own system and allowing you to make the most of your existing resources. The easiest method to ensure that your data is safe and secure is to use an online database backup service.</w:t>
-      </w:r>
-    </w:p>
-    <w:p>
-      <w:r>
         <w:t>Small and developing businesses are just as vulnerable to data breaches as large corporations. This is why every business owner should think about investing in a safe database backup solution. Small firms are vulnerable to data theft, which can result in the loss of extremely sensitive data.</w:t>
       </w:r>
     </w:p>
@@ -10301,6 +12053,7 @@
       <w:r>
         <w:t xml:space="preserve">Please find below command to take backup of MySQL dump, here we are using </w:t>
       </w:r>
+      <w:proofErr w:type="spellStart"/>
       <w:r>
         <w:rPr>
           <w:b/>
@@ -10308,8 +12061,24 @@
         </w:rPr>
         <w:t>mysqldump</w:t>
       </w:r>
+      <w:proofErr w:type="spellEnd"/>
       <w:r>
         <w:t xml:space="preserve"> utility to take backup of the MySQL database.</w:t>
+      </w:r>
+    </w:p>
+    <w:p>
+      <w:pPr>
+        <w:rPr>
+          <w:b/>
+          <w:bCs/>
+        </w:rPr>
+      </w:pPr>
+      <w:r>
+        <w:rPr>
+          <w:b/>
+          <w:bCs/>
+        </w:rPr>
+        <w:t>Backup</w:t>
       </w:r>
     </w:p>
     <w:p>
@@ -10367,12 +12136,35 @@
         <w:t>GitHub</w:t>
       </w:r>
       <w:r>
-        <w:t>) backup sql file</w:t>
+        <w:t xml:space="preserve">) backup </w:t>
+      </w:r>
+      <w:proofErr w:type="spellStart"/>
+      <w:r>
+        <w:t>sql</w:t>
+      </w:r>
+      <w:proofErr w:type="spellEnd"/>
+      <w:r>
+        <w:t xml:space="preserve"> file</w:t>
       </w:r>
     </w:p>
     <w:p>
       <w:r>
         <w:t>Similarly, whenever there is a need to restore the database backup below is the command used to restore the database.</w:t>
+      </w:r>
+    </w:p>
+    <w:p>
+      <w:pPr>
+        <w:rPr>
+          <w:b/>
+          <w:bCs/>
+        </w:rPr>
+      </w:pPr>
+      <w:r>
+        <w:rPr>
+          <w:b/>
+          <w:bCs/>
+        </w:rPr>
+        <w:t>Restore</w:t>
       </w:r>
     </w:p>
     <w:p>
@@ -10465,7 +12257,44 @@
     </w:p>
     <w:p>
       <w:r>
-        <w:t>Below is the python code to connect to the pharmacy database using mysql.connector dependency, and printing the medicine list in the console and saving the medicine list to the medicinestock_out.txt file.</w:t>
+        <w:t xml:space="preserve">Below is the python code to connect to the pharmacy database using </w:t>
+      </w:r>
+      <w:proofErr w:type="spellStart"/>
+      <w:proofErr w:type="gramStart"/>
+      <w:r>
+        <w:t>mysql.connector</w:t>
+      </w:r>
+      <w:proofErr w:type="spellEnd"/>
+      <w:proofErr w:type="gramEnd"/>
+      <w:r>
+        <w:t xml:space="preserve"> dependency, and printing the medicine list in the console and saving the medicine list to the medicinestock_out.txt file.</w:t>
+      </w:r>
+    </w:p>
+    <w:p/>
+    <w:p/>
+    <w:p/>
+    <w:p/>
+    <w:p/>
+    <w:p/>
+    <w:p/>
+    <w:p/>
+    <w:p/>
+    <w:p/>
+    <w:p/>
+    <w:p>
+      <w:pPr>
+        <w:rPr>
+          <w:b/>
+          <w:bCs/>
+        </w:rPr>
+      </w:pPr>
+      <w:r>
+        <w:rPr>
+          <w:b/>
+          <w:bCs/>
+        </w:rPr>
+        <w:lastRenderedPageBreak/>
+        <w:t>fetchmedicines.py</w:t>
       </w:r>
     </w:p>
     <w:p>
@@ -10478,7 +12307,6 @@
         <w:rPr>
           <w:noProof/>
         </w:rPr>
-        <w:lastRenderedPageBreak/>
         <w:drawing>
           <wp:inline distT="0" distB="0" distL="0" distR="0" wp14:anchorId="2959D4B5" wp14:editId="009051B2">
             <wp:extent cx="4242726" cy="5554980"/>
@@ -10519,10 +12347,16 @@
     <w:p>
       <w:pPr>
         <w:rPr>
+          <w:b/>
+          <w:bCs/>
           <w:color w:val="FF0000"/>
         </w:rPr>
       </w:pPr>
       <w:r>
+        <w:rPr>
+          <w:b/>
+          <w:bCs/>
+        </w:rPr>
         <w:t>Please find below the console output and the txt file generated</w:t>
       </w:r>
     </w:p>
@@ -10586,7 +12420,7 @@
           <v:shape id="_x0000_i1031" type="#_x0000_t75" style="width:76.2pt;height:49.2pt" o:ole="">
             <v:imagedata r:id="rId91" o:title=""/>
           </v:shape>
-          <o:OLEObject Type="Embed" ProgID="Package" ShapeID="_x0000_i1031" DrawAspect="Icon" ObjectID="_1700171997" r:id="rId92"/>
+          <o:OLEObject Type="Embed" ProgID="Package" ShapeID="_x0000_i1031" DrawAspect="Icon" ObjectID="_1700235768" r:id="rId92"/>
         </w:object>
       </w:r>
     </w:p>
@@ -10632,6 +12466,9 @@
     </w:p>
     <w:p>
       <w:r>
+        <w:rPr>
+          <w:noProof/>
+        </w:rPr>
         <w:drawing>
           <wp:inline distT="0" distB="0" distL="0" distR="0" wp14:anchorId="45595BAA" wp14:editId="469312B0">
             <wp:extent cx="4435332" cy="1356360"/>
@@ -10681,6 +12518,7 @@
           <w:bCs/>
         </w:rPr>
       </w:pPr>
+      <w:proofErr w:type="spellStart"/>
       <w:r>
         <w:rPr>
           <w:b/>
@@ -10688,9 +12526,14 @@
         </w:rPr>
         <w:t>phpSearch.php</w:t>
       </w:r>
-    </w:p>
-    <w:p>
-      <w:r>
+      <w:proofErr w:type="spellEnd"/>
+    </w:p>
+    <w:p>
+      <w:r>
+        <w:rPr>
+          <w:noProof/>
+        </w:rPr>
+        <w:lastRenderedPageBreak/>
         <w:drawing>
           <wp:inline distT="0" distB="0" distL="0" distR="0" wp14:anchorId="388C95A2" wp14:editId="01532F1B">
             <wp:extent cx="5579417" cy="4008120"/>
@@ -10730,18 +12573,28 @@
     </w:p>
     <w:p>
       <w:r>
-        <w:lastRenderedPageBreak/>
         <w:t xml:space="preserve">In </w:t>
       </w:r>
       <w:r>
         <w:t>php,</w:t>
       </w:r>
       <w:r>
-        <w:t xml:space="preserve"> connection to the mysql database has been established.</w:t>
-      </w:r>
-    </w:p>
-    <w:p>
-      <w:r>
+        <w:t xml:space="preserve"> connection to the </w:t>
+      </w:r>
+      <w:proofErr w:type="spellStart"/>
+      <w:r>
+        <w:t>mysql</w:t>
+      </w:r>
+      <w:proofErr w:type="spellEnd"/>
+      <w:r>
+        <w:t xml:space="preserve"> database has been established.</w:t>
+      </w:r>
+    </w:p>
+    <w:p>
+      <w:r>
+        <w:rPr>
+          <w:noProof/>
+        </w:rPr>
         <w:drawing>
           <wp:inline distT="0" distB="0" distL="0" distR="0" wp14:anchorId="71129DEC" wp14:editId="6D705D8B">
             <wp:extent cx="5943600" cy="2211705"/>
@@ -10781,18 +12634,40 @@
     </w:p>
     <w:p/>
     <w:p>
-      <w:r>
+      <w:pPr>
+        <w:rPr>
+          <w:b/>
+          <w:bCs/>
+        </w:rPr>
+      </w:pPr>
+      <w:r>
+        <w:rPr>
+          <w:b/>
+          <w:bCs/>
+        </w:rPr>
         <w:t xml:space="preserve">On </w:t>
       </w:r>
       <w:r>
+        <w:rPr>
+          <w:b/>
+          <w:bCs/>
+        </w:rPr>
         <w:t>entering</w:t>
       </w:r>
       <w:r>
+        <w:rPr>
+          <w:b/>
+          <w:bCs/>
+        </w:rPr>
         <w:t xml:space="preserve"> the medicine name and submit</w:t>
       </w:r>
     </w:p>
     <w:p>
       <w:r>
+        <w:rPr>
+          <w:noProof/>
+        </w:rPr>
+        <w:lastRenderedPageBreak/>
         <w:drawing>
           <wp:inline distT="0" distB="0" distL="0" distR="0" wp14:anchorId="0B6A2732" wp14:editId="026E585F">
             <wp:extent cx="4905375" cy="1362075"/>
@@ -10907,7 +12782,15 @@
         </w:numPr>
       </w:pPr>
       <w:r>
-        <w:t>Cloud is cost-effective since there are no upfront charges; instead, you make regular payments, making it an ongoing expense (OpEx). While the monthly cost mounts up over time, maintenance and support services are included, so no annual commitments are required.</w:t>
+        <w:t>Cloud is cost-effective since there are no upfront charges; instead, you make regular payments, making it an ongoing expense (</w:t>
+      </w:r>
+      <w:proofErr w:type="spellStart"/>
+      <w:r>
+        <w:t>OpEx</w:t>
+      </w:r>
+      <w:proofErr w:type="spellEnd"/>
+      <w:r>
+        <w:t>). While the monthly cost mounts up over time, maintenance and support services are included, so no annual commitments are required.</w:t>
       </w:r>
     </w:p>
     <w:p>
@@ -10919,14 +12802,7 @@
         </w:numPr>
       </w:pPr>
       <w:r>
-        <w:lastRenderedPageBreak/>
-        <w:t xml:space="preserve">Predictable expenses — Take advantage of monthly fees that include software </w:t>
-      </w:r>
-      <w:r>
-        <w:t>licenses</w:t>
-      </w:r>
-      <w:r>
-        <w:t>, upgrades, support, and daily backups.</w:t>
+        <w:t>Predictable expenses — Take advantage of monthly fees that include software licenses, upgrades, support, and daily backups.</w:t>
       </w:r>
     </w:p>
     <w:p>
@@ -10950,19 +12826,7 @@
         </w:numPr>
       </w:pPr>
       <w:r>
-        <w:t xml:space="preserve">High levels of protection - Because data </w:t>
-      </w:r>
-      <w:r>
-        <w:t>centers</w:t>
-      </w:r>
-      <w:r>
-        <w:t xml:space="preserve"> use security procedures that are out of reach for most </w:t>
-      </w:r>
-      <w:r>
-        <w:t>organizations</w:t>
-      </w:r>
-      <w:r>
-        <w:t xml:space="preserve">, your data is typically safer in the cloud than on a server in your </w:t>
+        <w:t xml:space="preserve">High levels of protection - Because data centers use security procedures that are out of reach for most organizations, your data is typically safer in the cloud than on a server in your </w:t>
       </w:r>
       <w:r>
         <w:t>on-premise</w:t>
@@ -10988,7 +12852,15 @@
     </w:p>
     <w:p>
       <w:r>
-        <w:t>The scalability and decentralised nature of a NoSQL database are two of its benefits. It allows for the creation of distributed structures.</w:t>
+        <w:t xml:space="preserve">The scalability and </w:t>
+      </w:r>
+      <w:proofErr w:type="spellStart"/>
+      <w:r>
+        <w:t>decentralised</w:t>
+      </w:r>
+      <w:proofErr w:type="spellEnd"/>
+      <w:r>
+        <w:t xml:space="preserve"> nature of a NoSQL database are two of its benefits. It allows for the creation of distributed structures.</w:t>
       </w:r>
     </w:p>
     <w:p>
@@ -11013,6 +12885,7 @@
     </w:p>
     <w:p>
       <w:r>
+        <w:lastRenderedPageBreak/>
         <w:t>Query optimization for databases that store a lot of data.</w:t>
       </w:r>
     </w:p>
@@ -11157,8 +13030,13 @@
           </w:tcPr>
           <w:p>
             <w:r>
-              <w:t>Anil Potru</w:t>
-            </w:r>
+              <w:t xml:space="preserve">Anil </w:t>
+            </w:r>
+            <w:proofErr w:type="spellStart"/>
+            <w:r>
+              <w:t>Potru</w:t>
+            </w:r>
+            <w:proofErr w:type="spellEnd"/>
           </w:p>
         </w:tc>
         <w:tc>
@@ -11167,7 +13045,15 @@
           </w:tcPr>
           <w:p>
             <w:r>
-              <w:t>Worked on the use case, and created vertabelo account</w:t>
+              <w:t xml:space="preserve">Worked and created </w:t>
+            </w:r>
+            <w:proofErr w:type="spellStart"/>
+            <w:r>
+              <w:t>vertabelo</w:t>
+            </w:r>
+            <w:proofErr w:type="spellEnd"/>
+            <w:r>
+              <w:t xml:space="preserve"> account</w:t>
             </w:r>
           </w:p>
         </w:tc>
@@ -11179,7 +13065,10 @@
           </w:tcPr>
           <w:p>
             <w:r>
-              <w:t>5th Nov 2021</w:t>
+              <w:t>23</w:t>
+            </w:r>
+            <w:r>
+              <w:t>th Nov 2021</w:t>
             </w:r>
           </w:p>
         </w:tc>
@@ -11189,8 +13078,13 @@
           </w:tcPr>
           <w:p>
             <w:r>
-              <w:t>Anil Potru</w:t>
-            </w:r>
+              <w:t xml:space="preserve">Anil </w:t>
+            </w:r>
+            <w:proofErr w:type="spellStart"/>
+            <w:r>
+              <w:t>Potru</w:t>
+            </w:r>
+            <w:proofErr w:type="spellEnd"/>
           </w:p>
         </w:tc>
         <w:tc>
@@ -11217,7 +13111,10 @@
           </w:tcPr>
           <w:p>
             <w:r>
-              <w:t>6th Nov 2021</w:t>
+              <w:t>23</w:t>
+            </w:r>
+            <w:r>
+              <w:t>th Nov 2021</w:t>
             </w:r>
           </w:p>
         </w:tc>
@@ -11227,8 +13124,13 @@
           </w:tcPr>
           <w:p>
             <w:r>
-              <w:t>Anil Potru</w:t>
-            </w:r>
+              <w:t xml:space="preserve">Anil </w:t>
+            </w:r>
+            <w:proofErr w:type="spellStart"/>
+            <w:r>
+              <w:t>Potru</w:t>
+            </w:r>
+            <w:proofErr w:type="spellEnd"/>
           </w:p>
         </w:tc>
         <w:tc>
@@ -11237,8 +13139,13 @@
           </w:tcPr>
           <w:p>
             <w:r>
-              <w:t>Created the tables and relations using vertabelo</w:t>
-            </w:r>
+              <w:t xml:space="preserve">Created the tables and relations using </w:t>
+            </w:r>
+            <w:proofErr w:type="spellStart"/>
+            <w:r>
+              <w:t>vertabelo</w:t>
+            </w:r>
+            <w:proofErr w:type="spellEnd"/>
           </w:p>
         </w:tc>
       </w:tr>
@@ -11249,7 +13156,10 @@
           </w:tcPr>
           <w:p>
             <w:r>
-              <w:t>12th Nov 2021</w:t>
+              <w:t>24</w:t>
+            </w:r>
+            <w:r>
+              <w:t>th Nov 2021</w:t>
             </w:r>
           </w:p>
         </w:tc>
@@ -11259,8 +13169,13 @@
           </w:tcPr>
           <w:p>
             <w:r>
-              <w:t>Anil Potru</w:t>
-            </w:r>
+              <w:t xml:space="preserve">Anil </w:t>
+            </w:r>
+            <w:proofErr w:type="spellStart"/>
+            <w:r>
+              <w:t>Potru</w:t>
+            </w:r>
+            <w:proofErr w:type="spellEnd"/>
           </w:p>
         </w:tc>
         <w:tc>
@@ -11269,8 +13184,21 @@
           </w:tcPr>
           <w:p>
             <w:r>
-              <w:t>Installed mysql and exported the DDL and documents from vertabelo</w:t>
-            </w:r>
+              <w:t xml:space="preserve">Installed </w:t>
+            </w:r>
+            <w:proofErr w:type="spellStart"/>
+            <w:r>
+              <w:t>mysql</w:t>
+            </w:r>
+            <w:proofErr w:type="spellEnd"/>
+            <w:r>
+              <w:t xml:space="preserve"> and exported the DDL and documents from </w:t>
+            </w:r>
+            <w:proofErr w:type="spellStart"/>
+            <w:r>
+              <w:t>vertabelo</w:t>
+            </w:r>
+            <w:proofErr w:type="spellEnd"/>
           </w:p>
         </w:tc>
       </w:tr>
@@ -11281,7 +13209,10 @@
           </w:tcPr>
           <w:p>
             <w:r>
-              <w:t xml:space="preserve">16th Nov 2021 </w:t>
+              <w:t>25</w:t>
+            </w:r>
+            <w:r>
+              <w:t xml:space="preserve">th Nov 2021 </w:t>
             </w:r>
           </w:p>
         </w:tc>
@@ -11291,8 +13222,13 @@
           </w:tcPr>
           <w:p>
             <w:r>
-              <w:t>Anil Potru</w:t>
-            </w:r>
+              <w:t xml:space="preserve">Anil </w:t>
+            </w:r>
+            <w:proofErr w:type="spellStart"/>
+            <w:r>
+              <w:t>Potru</w:t>
+            </w:r>
+            <w:proofErr w:type="spellEnd"/>
           </w:p>
         </w:tc>
         <w:tc>
@@ -11319,7 +13255,10 @@
           </w:tcPr>
           <w:p>
             <w:r>
-              <w:t xml:space="preserve">18th Nov 2021 </w:t>
+              <w:t>26</w:t>
+            </w:r>
+            <w:r>
+              <w:t xml:space="preserve">th Nov 2021 </w:t>
             </w:r>
           </w:p>
         </w:tc>
@@ -11329,8 +13268,13 @@
           </w:tcPr>
           <w:p>
             <w:r>
-              <w:t>Anil Potru</w:t>
-            </w:r>
+              <w:t xml:space="preserve">Anil </w:t>
+            </w:r>
+            <w:proofErr w:type="spellStart"/>
+            <w:r>
+              <w:t>Potru</w:t>
+            </w:r>
+            <w:proofErr w:type="spellEnd"/>
           </w:p>
         </w:tc>
         <w:tc>
@@ -11339,7 +13283,15 @@
           </w:tcPr>
           <w:p>
             <w:r>
-              <w:t>Worked on the update, select ,delete and join queries.</w:t>
+              <w:t xml:space="preserve">Worked on the update, </w:t>
+            </w:r>
+            <w:proofErr w:type="gramStart"/>
+            <w:r>
+              <w:t>select ,delete</w:t>
+            </w:r>
+            <w:proofErr w:type="gramEnd"/>
+            <w:r>
+              <w:t xml:space="preserve"> and join queries.</w:t>
             </w:r>
           </w:p>
         </w:tc>
@@ -11356,7 +13308,10 @@
               </w:rPr>
             </w:pPr>
             <w:r>
-              <w:t>20</w:t>
+              <w:t>2</w:t>
+            </w:r>
+            <w:r>
+              <w:t>7</w:t>
             </w:r>
             <w:r>
               <w:t xml:space="preserve">th Nov 2021 </w:t>
@@ -11374,8 +13329,13 @@
               </w:rPr>
             </w:pPr>
             <w:r>
-              <w:t>Anil Potru</w:t>
-            </w:r>
+              <w:t xml:space="preserve">Anil </w:t>
+            </w:r>
+            <w:proofErr w:type="spellStart"/>
+            <w:r>
+              <w:t>Potru</w:t>
+            </w:r>
+            <w:proofErr w:type="spellEnd"/>
           </w:p>
         </w:tc>
         <w:tc>
@@ -11409,8 +13369,10 @@
               </w:rPr>
             </w:pPr>
             <w:r>
-              <w:lastRenderedPageBreak/>
-              <w:t>24</w:t>
+              <w:t>2</w:t>
+            </w:r>
+            <w:r>
+              <w:t>7</w:t>
             </w:r>
             <w:r>
               <w:t xml:space="preserve">th Nov 2021 </w:t>
@@ -11428,8 +13390,13 @@
               </w:rPr>
             </w:pPr>
             <w:r>
-              <w:t>Anil Potru</w:t>
-            </w:r>
+              <w:t xml:space="preserve">Anil </w:t>
+            </w:r>
+            <w:proofErr w:type="spellStart"/>
+            <w:r>
+              <w:t>Potru</w:t>
+            </w:r>
+            <w:proofErr w:type="spellEnd"/>
           </w:p>
         </w:tc>
         <w:tc>
@@ -11463,7 +13430,10 @@
               </w:rPr>
             </w:pPr>
             <w:r>
-              <w:t>25</w:t>
+              <w:t>2</w:t>
+            </w:r>
+            <w:r>
+              <w:t>8</w:t>
             </w:r>
             <w:r>
               <w:t xml:space="preserve">th Nov 2021 </w:t>
@@ -11481,8 +13451,13 @@
               </w:rPr>
             </w:pPr>
             <w:r>
-              <w:t>Anil Potru</w:t>
-            </w:r>
+              <w:t xml:space="preserve">Anil </w:t>
+            </w:r>
+            <w:proofErr w:type="spellStart"/>
+            <w:r>
+              <w:t>Potru</w:t>
+            </w:r>
+            <w:proofErr w:type="spellEnd"/>
           </w:p>
         </w:tc>
         <w:tc>
@@ -11534,8 +13509,13 @@
               </w:rPr>
             </w:pPr>
             <w:r>
-              <w:t>Anil Potru</w:t>
-            </w:r>
+              <w:t xml:space="preserve">Anil </w:t>
+            </w:r>
+            <w:proofErr w:type="spellStart"/>
+            <w:r>
+              <w:t>Potru</w:t>
+            </w:r>
+            <w:proofErr w:type="spellEnd"/>
           </w:p>
         </w:tc>
         <w:tc>
@@ -11552,7 +13532,15 @@
               <w:t xml:space="preserve">Worked on </w:t>
             </w:r>
             <w:r>
-              <w:t>the database security , created users with GRANT permissions</w:t>
+              <w:t xml:space="preserve">the database </w:t>
+            </w:r>
+            <w:proofErr w:type="gramStart"/>
+            <w:r>
+              <w:t>security ,</w:t>
+            </w:r>
+            <w:proofErr w:type="gramEnd"/>
+            <w:r>
+              <w:t xml:space="preserve"> created users with GRANT permissions</w:t>
             </w:r>
           </w:p>
         </w:tc>
@@ -11587,8 +13575,13 @@
               </w:rPr>
             </w:pPr>
             <w:r>
-              <w:t>Anil Potru</w:t>
-            </w:r>
+              <w:t xml:space="preserve">Anil </w:t>
+            </w:r>
+            <w:proofErr w:type="spellStart"/>
+            <w:r>
+              <w:t>Potru</w:t>
+            </w:r>
+            <w:proofErr w:type="spellEnd"/>
           </w:p>
         </w:tc>
         <w:tc>
@@ -11643,8 +13636,13 @@
               </w:rPr>
             </w:pPr>
             <w:r>
-              <w:t>Anil Potru</w:t>
-            </w:r>
+              <w:t xml:space="preserve">Anil </w:t>
+            </w:r>
+            <w:proofErr w:type="spellStart"/>
+            <w:r>
+              <w:t>Potru</w:t>
+            </w:r>
+            <w:proofErr w:type="spellEnd"/>
           </w:p>
         </w:tc>
         <w:tc>
@@ -11658,7 +13656,15 @@
               </w:rPr>
             </w:pPr>
             <w:r>
-              <w:t xml:space="preserve">Gone through the documentation of mysql and found the backup command  </w:t>
+              <w:t xml:space="preserve">Gone through the documentation of </w:t>
+            </w:r>
+            <w:proofErr w:type="spellStart"/>
+            <w:r>
+              <w:t>mysql</w:t>
+            </w:r>
+            <w:proofErr w:type="spellEnd"/>
+            <w:r>
+              <w:t xml:space="preserve"> and found the backup command  </w:t>
             </w:r>
           </w:p>
         </w:tc>
@@ -11686,8 +13692,13 @@
           </w:tcPr>
           <w:p>
             <w:r>
-              <w:t>Anil Potru</w:t>
-            </w:r>
+              <w:t xml:space="preserve">Anil </w:t>
+            </w:r>
+            <w:proofErr w:type="spellStart"/>
+            <w:r>
+              <w:t>Potru</w:t>
+            </w:r>
+            <w:proofErr w:type="spellEnd"/>
           </w:p>
         </w:tc>
         <w:tc>
@@ -11699,7 +13710,15 @@
               <w:t xml:space="preserve">Worked on </w:t>
             </w:r>
             <w:r>
-              <w:t xml:space="preserve">python and php scripts to connect to mysql </w:t>
+              <w:t xml:space="preserve">python and php scripts to connect to </w:t>
+            </w:r>
+            <w:proofErr w:type="spellStart"/>
+            <w:r>
+              <w:t>mysql</w:t>
+            </w:r>
+            <w:proofErr w:type="spellEnd"/>
+            <w:r>
+              <w:t xml:space="preserve"> </w:t>
             </w:r>
           </w:p>
         </w:tc>

</xml_diff>